<commit_message>
remove not neccessary dependancies
</commit_message>
<xml_diff>
--- a/lv.docx
+++ b/lv.docx
@@ -8960,10 +8960,30 @@
           </w:tcPr>
           <w:p>
             <w:r>
-              <w:t xml:space="preserve">Tập tin pdf được thêm vào CSDL </w:t>
-            </w:r>
-            <w:r>
-              <w:t>hiển thị trang quản lý sách</w:t>
+              <w:t>Nếu tập tin pdf đã được import trước đó, giao diện sẽ hiển thị thông báo “Sách đã tồn tại”.</w:t>
+            </w:r>
+          </w:p>
+          <w:p>
+            <w:r>
+              <w:t>Ngược lại, t</w:t>
+            </w:r>
+            <w:r>
+              <w:t>ập tin pdf được thêm vào CSDL</w:t>
+            </w:r>
+            <w:r>
+              <w:t>, giao diện sẽ hiển thị thông báo “Sách đã được thêm thành công” và</w:t>
+            </w:r>
+            <w:r>
+              <w:t xml:space="preserve"> </w:t>
+            </w:r>
+            <w:r>
+              <w:t>hiển thị</w:t>
+            </w:r>
+            <w:r>
+              <w:t xml:space="preserve"> sách ở</w:t>
+            </w:r>
+            <w:r>
+              <w:t xml:space="preserve"> trang quản lý sách</w:t>
             </w:r>
             <w:r>
               <w:t>.</w:t>
@@ -9351,9 +9371,6 @@
               <w:ind w:left="313" w:hanging="313"/>
             </w:pPr>
             <w:r>
-              <w:t xml:space="preserve"> </w:t>
-            </w:r>
-            <w:r>
               <w:t>Ấn vào menu chỉnh sửa.</w:t>
             </w:r>
           </w:p>
@@ -9495,7 +9512,6 @@
               <w:rPr>
                 <w:rStyle w:val="fontstyle31"/>
               </w:rPr>
-              <w:lastRenderedPageBreak/>
               <w:t xml:space="preserve">Mã yêu cầu </w:t>
             </w:r>
           </w:p>
@@ -10276,6 +10292,7 @@
         <w:rPr>
           <w:rStyle w:val="fontstyle51"/>
         </w:rPr>
+        <w:lastRenderedPageBreak/>
         <w:t xml:space="preserve">Bảng 1.4. </w:t>
       </w:r>
       <w:r>
@@ -10420,7 +10437,6 @@
               <w:rPr>
                 <w:rStyle w:val="fontstyle31"/>
               </w:rPr>
-              <w:lastRenderedPageBreak/>
               <w:t xml:space="preserve">Mức độ ưu tiên </w:t>
             </w:r>
           </w:p>
@@ -11231,6 +11247,7 @@
               <w:rPr>
                 <w:rStyle w:val="fontstyle31"/>
               </w:rPr>
+              <w:lastRenderedPageBreak/>
               <w:t xml:space="preserve">Mức độ ưu tiên </w:t>
             </w:r>
           </w:p>
@@ -11353,7 +11370,6 @@
               <w:rPr>
                 <w:rStyle w:val="fontstyle31"/>
               </w:rPr>
-              <w:lastRenderedPageBreak/>
               <w:t xml:space="preserve">Điều kiện trước </w:t>
             </w:r>
           </w:p>
@@ -12076,6 +12092,7 @@
           <w:sz w:val="26"/>
           <w:szCs w:val="26"/>
         </w:rPr>
+        <w:lastRenderedPageBreak/>
         <w:t>1.3.2. Yêu cầu an toàn</w:t>
       </w:r>
     </w:p>
@@ -12132,7 +12149,6 @@
         <w:rPr>
           <w:rStyle w:val="fontstyle31"/>
         </w:rPr>
-        <w:lastRenderedPageBreak/>
         <w:t>Các dữ liệu mà hệ thống cung cấp phải đảm bảo tính chính xác về mặt thông</w:t>
       </w:r>
       <w:r>
@@ -12762,30 +12778,38 @@
     </w:p>
     <w:p>
       <w:pPr>
-        <w:ind w:firstLine="284"/>
-        <w:rPr>
-          <w:rStyle w:val="fontstyle31"/>
-        </w:rPr>
-      </w:pPr>
-      <w:r>
-        <w:rPr>
-          <w:rStyle w:val="fontstyle31"/>
-        </w:rPr>
-        <w:t>• Source code tường minh, dễ đọc, dễ dự đoán, dễ debug.</w:t>
+        <w:pStyle w:val="ListParagraph"/>
+        <w:numPr>
+          <w:ilvl w:val="0"/>
+          <w:numId w:val="48"/>
+        </w:numPr>
+        <w:rPr>
+          <w:rStyle w:val="fontstyle31"/>
+        </w:rPr>
+      </w:pPr>
+      <w:r>
+        <w:rPr>
+          <w:rStyle w:val="fontstyle31"/>
+        </w:rPr>
+        <w:t>Source code tường minh, dễ đọc, dễ dự đoán, dễ debug.</w:t>
       </w:r>
     </w:p>
     <w:p>
       <w:pPr>
-        <w:ind w:firstLine="284"/>
-        <w:rPr>
-          <w:rStyle w:val="fontstyle31"/>
-        </w:rPr>
-      </w:pPr>
-      <w:r>
-        <w:rPr>
-          <w:rStyle w:val="fontstyle31"/>
-        </w:rPr>
-        <w:t>• Có thể dùng để lập trình hướng đối tượng</w:t>
+        <w:pStyle w:val="ListParagraph"/>
+        <w:numPr>
+          <w:ilvl w:val="0"/>
+          <w:numId w:val="48"/>
+        </w:numPr>
+        <w:rPr>
+          <w:rStyle w:val="fontstyle31"/>
+        </w:rPr>
+      </w:pPr>
+      <w:r>
+        <w:rPr>
+          <w:rStyle w:val="fontstyle31"/>
+        </w:rPr>
+        <w:t>Có thể dùng để lập trình hướng đối tượng</w:t>
       </w:r>
       <w:r>
         <w:rPr>
@@ -12796,16 +12820,20 @@
     </w:p>
     <w:p>
       <w:pPr>
-        <w:ind w:firstLine="284"/>
-        <w:rPr>
-          <w:rStyle w:val="fontstyle31"/>
-        </w:rPr>
-      </w:pPr>
-      <w:r>
-        <w:rPr>
-          <w:rStyle w:val="fontstyle31"/>
-        </w:rPr>
-        <w:t>• Mã nguồn mở và có cộng đồng hỗ trợ rất lớ</w:t>
+        <w:pStyle w:val="ListParagraph"/>
+        <w:numPr>
+          <w:ilvl w:val="0"/>
+          <w:numId w:val="48"/>
+        </w:numPr>
+        <w:rPr>
+          <w:rStyle w:val="fontstyle31"/>
+        </w:rPr>
+      </w:pPr>
+      <w:r>
+        <w:rPr>
+          <w:rStyle w:val="fontstyle31"/>
+        </w:rPr>
+        <w:t>Mã nguồn mở và có cộng đồng hỗ trợ rất lớ</w:t>
       </w:r>
       <w:r>
         <w:rPr>
@@ -12842,6 +12870,30 @@
         </w:rPr>
         <w:t>framework dùng để xây dựng nhanh chóng giao diện web quy mô nhỏ và</w:t>
       </w:r>
+      <w:r>
+        <w:rPr>
+          <w:rStyle w:val="fontstyle31"/>
+        </w:rPr>
+        <w:t xml:space="preserve"> </w:t>
+      </w:r>
+      <w:r>
+        <w:rPr>
+          <w:rStyle w:val="fontstyle31"/>
+        </w:rPr>
+        <w:t>vừa. Với cách tổ chức source code bằng một file chứa 3 thành phầ</w:t>
+      </w:r>
+      <w:r>
+        <w:rPr>
+          <w:rStyle w:val="fontstyle31"/>
+        </w:rPr>
+        <w:t xml:space="preserve">n web HTML, CSS </w:t>
+      </w:r>
+      <w:r>
+        <w:rPr>
+          <w:rStyle w:val="fontstyle31"/>
+        </w:rPr>
+        <w:t>và JavaScript giúp quản lý dự án dễ dàng hơn.</w:t>
+      </w:r>
     </w:p>
     <w:p>
       <w:pPr>
@@ -12854,127 +12906,145 @@
         <w:rPr>
           <w:rStyle w:val="fontstyle31"/>
         </w:rPr>
-        <w:t>vừa. Với cách tổ chức source code bằng một file chứa 3 thành phầ</w:t>
-      </w:r>
-      <w:r>
-        <w:rPr>
-          <w:rStyle w:val="fontstyle31"/>
-        </w:rPr>
-        <w:t xml:space="preserve">n web HTML, CSS </w:t>
-      </w:r>
-      <w:r>
-        <w:rPr>
-          <w:rStyle w:val="fontstyle31"/>
-        </w:rPr>
-        <w:t>và JavaScript giúp quản lý dự án dễ dàng hơn.</w:t>
+        <w:t>Ưu điểm:</w:t>
       </w:r>
     </w:p>
     <w:p>
       <w:pPr>
-        <w:ind w:firstLine="284"/>
-        <w:rPr>
-          <w:rStyle w:val="fontstyle31"/>
-        </w:rPr>
-      </w:pPr>
-      <w:r>
-        <w:rPr>
-          <w:rStyle w:val="fontstyle31"/>
-        </w:rPr>
-        <w:t>Ưu điểm:</w:t>
+        <w:pStyle w:val="ListParagraph"/>
+        <w:numPr>
+          <w:ilvl w:val="0"/>
+          <w:numId w:val="45"/>
+        </w:numPr>
+        <w:rPr>
+          <w:rStyle w:val="fontstyle31"/>
+        </w:rPr>
+      </w:pPr>
+      <w:r>
+        <w:rPr>
+          <w:rStyle w:val="fontstyle31"/>
+        </w:rPr>
+        <w:t xml:space="preserve">Trang web nhẹ, tốc độ xử lý </w:t>
+      </w:r>
+      <w:r>
+        <w:rPr>
+          <w:rStyle w:val="fontstyle31"/>
+        </w:rPr>
+        <w:t>rất</w:t>
+      </w:r>
+      <w:r>
+        <w:rPr>
+          <w:rStyle w:val="fontstyle31"/>
+        </w:rPr>
+        <w:t xml:space="preserve"> nhanh bởi được Render, xử lý bằng</w:t>
       </w:r>
     </w:p>
     <w:p>
       <w:pPr>
-        <w:ind w:firstLine="284"/>
-        <w:rPr>
-          <w:rStyle w:val="fontstyle31"/>
-        </w:rPr>
-      </w:pPr>
-      <w:r>
-        <w:rPr>
-          <w:rStyle w:val="fontstyle31"/>
-        </w:rPr>
-        <w:t xml:space="preserve">• Trang web nhẹ, tốc độ xử lý </w:t>
-      </w:r>
-      <w:r>
-        <w:rPr>
-          <w:rStyle w:val="fontstyle31"/>
-        </w:rPr>
-        <w:t>rất</w:t>
-      </w:r>
-      <w:r>
-        <w:rPr>
-          <w:rStyle w:val="fontstyle31"/>
-        </w:rPr>
-        <w:t xml:space="preserve"> nhanh bởi được Render, xử lý bằng</w:t>
+        <w:pStyle w:val="ListParagraph"/>
+        <w:numPr>
+          <w:ilvl w:val="0"/>
+          <w:numId w:val="45"/>
+        </w:numPr>
+        <w:rPr>
+          <w:rStyle w:val="fontstyle31"/>
+        </w:rPr>
+      </w:pPr>
+      <w:r>
+        <w:rPr>
+          <w:rStyle w:val="fontstyle31"/>
+        </w:rPr>
+        <w:t>JavaScript</w:t>
       </w:r>
     </w:p>
     <w:p>
       <w:pPr>
-        <w:ind w:firstLine="284"/>
-        <w:rPr>
-          <w:rStyle w:val="fontstyle31"/>
-        </w:rPr>
-      </w:pPr>
-      <w:r>
-        <w:rPr>
-          <w:rStyle w:val="fontstyle31"/>
-        </w:rPr>
-        <w:t>JavaScript</w:t>
+        <w:pStyle w:val="ListParagraph"/>
+        <w:numPr>
+          <w:ilvl w:val="0"/>
+          <w:numId w:val="45"/>
+        </w:numPr>
+        <w:rPr>
+          <w:rStyle w:val="fontstyle31"/>
+        </w:rPr>
+      </w:pPr>
+      <w:r>
+        <w:rPr>
+          <w:rStyle w:val="fontstyle31"/>
+        </w:rPr>
+        <w:t>Dễ học và dễ áp dụng trong các dự án nhỏ và vừa</w:t>
       </w:r>
     </w:p>
     <w:p>
       <w:pPr>
-        <w:ind w:firstLine="284"/>
-        <w:rPr>
-          <w:rStyle w:val="fontstyle31"/>
-        </w:rPr>
-      </w:pPr>
-      <w:r>
-        <w:rPr>
-          <w:rStyle w:val="fontstyle31"/>
-        </w:rPr>
-        <w:t>• Dễ học và dễ áp dụng trong các dự án nhỏ và vừa</w:t>
+        <w:pStyle w:val="ListParagraph"/>
+        <w:numPr>
+          <w:ilvl w:val="0"/>
+          <w:numId w:val="45"/>
+        </w:numPr>
+        <w:rPr>
+          <w:rStyle w:val="fontstyle31"/>
+        </w:rPr>
+      </w:pPr>
+      <w:r>
+        <w:rPr>
+          <w:rStyle w:val="fontstyle31"/>
+        </w:rPr>
+        <w:t>Hệ sinh thái</w:t>
+      </w:r>
+      <w:r>
+        <w:rPr>
+          <w:rStyle w:val="fontstyle31"/>
+        </w:rPr>
+        <w:t xml:space="preserve"> thư viện lớn, hỗ trợ xây dựng giao diện nhanh chóng</w:t>
       </w:r>
     </w:p>
     <w:p>
       <w:pPr>
-        <w:ind w:firstLine="284"/>
-        <w:rPr>
-          <w:rStyle w:val="fontstyle31"/>
-        </w:rPr>
-      </w:pPr>
-      <w:r>
-        <w:rPr>
-          <w:rStyle w:val="fontstyle31"/>
-        </w:rPr>
-        <w:t xml:space="preserve">• </w:t>
-      </w:r>
-      <w:r>
-        <w:rPr>
-          <w:rStyle w:val="fontstyle31"/>
-        </w:rPr>
-        <w:t>Hệ sinh thái</w:t>
-      </w:r>
-      <w:r>
-        <w:rPr>
-          <w:rStyle w:val="fontstyle31"/>
-        </w:rPr>
-        <w:t xml:space="preserve"> thư viện lớn, hỗ trợ xây dựng giao diện nhanh chóng</w:t>
+        <w:pStyle w:val="ListParagraph"/>
+        <w:numPr>
+          <w:ilvl w:val="0"/>
+          <w:numId w:val="45"/>
+        </w:numPr>
+        <w:rPr>
+          <w:rStyle w:val="fontstyle31"/>
+        </w:rPr>
+      </w:pPr>
+      <w:r>
+        <w:rPr>
+          <w:rStyle w:val="fontstyle31"/>
+        </w:rPr>
+        <w:t>Dung lượng tải thấp, giúp tốc độ tải trang nhanh hơn</w:t>
       </w:r>
     </w:p>
     <w:p>
       <w:pPr>
-        <w:ind w:firstLine="284"/>
-        <w:rPr>
-          <w:rStyle w:val="fontstyle31"/>
-        </w:rPr>
-      </w:pPr>
-      <w:r>
-        <w:rPr>
-          <w:rStyle w:val="fontstyle31"/>
-        </w:rPr>
-        <w:t>• Dung lượng tải thấp, giúp tốc độ tải trang nhanh hơn</w:t>
+        <w:pStyle w:val="ListParagraph"/>
+        <w:numPr>
+          <w:ilvl w:val="0"/>
+          <w:numId w:val="45"/>
+        </w:numPr>
+        <w:rPr>
+          <w:rStyle w:val="fontstyle31"/>
+        </w:rPr>
+      </w:pPr>
+      <w:r>
+        <w:rPr>
+          <w:rStyle w:val="fontstyle31"/>
+        </w:rPr>
+        <w:t>Sàng lọc, tích hợp các tính năng ưu việt của nhiều framework đối thủ, giúp tối ưu</w:t>
+      </w:r>
+      <w:r>
+        <w:rPr>
+          <w:rStyle w:val="fontstyle31"/>
+        </w:rPr>
+        <w:t xml:space="preserve"> </w:t>
+      </w:r>
+      <w:r>
+        <w:rPr>
+          <w:rStyle w:val="fontstyle31"/>
+        </w:rPr>
+        <w:t>hóa hiệu suất làm việc</w:t>
       </w:r>
     </w:p>
     <w:p>
@@ -12988,7 +13058,13 @@
         <w:rPr>
           <w:rStyle w:val="fontstyle31"/>
         </w:rPr>
-        <w:t>• Sàng lọc, tích hợp các tính năng ưu việt của nhiều framework đối thủ, giúp tối ưu</w:t>
+        <w:t>Redux</w:t>
+      </w:r>
+      <w:r>
+        <w:rPr>
+          <w:rStyle w:val="fontstyle31"/>
+        </w:rPr>
+        <w:t>: Là 1 trong những thư viện quan trọng nhất trong hệ sinh thái thư viện</w:t>
       </w:r>
     </w:p>
     <w:p>
@@ -13002,7 +13078,13 @@
         <w:rPr>
           <w:rStyle w:val="fontstyle31"/>
         </w:rPr>
-        <w:t>hóa hiệu suất làm việc</w:t>
+        <w:t>Material UI</w:t>
+      </w:r>
+      <w:r>
+        <w:rPr>
+          <w:rStyle w:val="fontstyle31"/>
+        </w:rPr>
+        <w:t>: thư viện tích hợp sẵn các thành phần giao diện phổ biến sẵn có như Sidebar, Navigation, Form, Paganition…</w:t>
       </w:r>
     </w:p>
     <w:p>
@@ -13016,47 +13098,43 @@
         <w:rPr>
           <w:rStyle w:val="fontstyle31"/>
         </w:rPr>
-        <w:t>Redux</w:t>
-      </w:r>
-      <w:r>
-        <w:rPr>
-          <w:rStyle w:val="fontstyle31"/>
-        </w:rPr>
-        <w:t>: Là 1 trong những thư viện quan trọng nhất trong hệ sinh thái thư viện</w:t>
+        <w:t>Ưu điểm:</w:t>
       </w:r>
     </w:p>
     <w:p>
       <w:pPr>
-        <w:ind w:firstLine="284"/>
-        <w:rPr>
-          <w:rStyle w:val="fontstyle31"/>
-        </w:rPr>
-      </w:pPr>
-      <w:r>
-        <w:rPr>
-          <w:rStyle w:val="fontstyle31"/>
-        </w:rPr>
-        <w:t>Material UI</w:t>
-      </w:r>
-      <w:r>
-        <w:rPr>
-          <w:rStyle w:val="fontstyle31"/>
-        </w:rPr>
-        <w:t>: thư viện tích hợp sẵn các thành phần giao diện phổ biến sẵn có như Sidebar, Navigation, Form, Paganition…</w:t>
+        <w:pStyle w:val="ListParagraph"/>
+        <w:numPr>
+          <w:ilvl w:val="0"/>
+          <w:numId w:val="46"/>
+        </w:numPr>
+        <w:rPr>
+          <w:rStyle w:val="fontstyle31"/>
+        </w:rPr>
+      </w:pPr>
+      <w:r>
+        <w:rPr>
+          <w:rStyle w:val="fontstyle31"/>
+        </w:rPr>
+        <w:t>Đầy đủ các thành phần giao diện cần thiết để hình thành một website cơ bản.</w:t>
       </w:r>
     </w:p>
     <w:p>
       <w:pPr>
-        <w:ind w:firstLine="284"/>
-        <w:rPr>
-          <w:rStyle w:val="fontstyle31"/>
-        </w:rPr>
-      </w:pPr>
-      <w:r>
-        <w:rPr>
-          <w:rStyle w:val="fontstyle31"/>
-        </w:rPr>
-        <w:t>Ưu điểm:</w:t>
+        <w:pStyle w:val="ListParagraph"/>
+        <w:numPr>
+          <w:ilvl w:val="0"/>
+          <w:numId w:val="46"/>
+        </w:numPr>
+        <w:rPr>
+          <w:rStyle w:val="fontstyle31"/>
+        </w:rPr>
+      </w:pPr>
+      <w:r>
+        <w:rPr>
+          <w:rStyle w:val="fontstyle31"/>
+        </w:rPr>
+        <w:t>Giao diện đơn giản, dễ sử dụng.</w:t>
       </w:r>
     </w:p>
     <w:p>
@@ -13070,95 +13148,79 @@
         <w:rPr>
           <w:rStyle w:val="fontstyle31"/>
         </w:rPr>
-        <w:lastRenderedPageBreak/>
-        <w:t>Đầy đủ các thành phần giao diện cần thiết để hình thành một website cơ bản.</w:t>
+        <w:t>Nhược điểm:</w:t>
       </w:r>
     </w:p>
     <w:p>
       <w:pPr>
-        <w:ind w:firstLine="284"/>
-        <w:rPr>
-          <w:rStyle w:val="fontstyle31"/>
-        </w:rPr>
-      </w:pPr>
-      <w:r>
-        <w:rPr>
-          <w:rStyle w:val="fontstyle31"/>
-        </w:rPr>
-        <w:t>Giao diện đơn giản, dễ sử dụng.</w:t>
+        <w:pStyle w:val="ListParagraph"/>
+        <w:numPr>
+          <w:ilvl w:val="0"/>
+          <w:numId w:val="47"/>
+        </w:numPr>
+        <w:rPr>
+          <w:rStyle w:val="fontstyle31"/>
+        </w:rPr>
+      </w:pPr>
+      <w:r>
+        <w:rPr>
+          <w:rStyle w:val="fontstyle31"/>
+        </w:rPr>
+        <w:lastRenderedPageBreak/>
+        <w:t>Tài liệu tương đối khó tiếp cận</w:t>
+      </w:r>
+      <w:r>
+        <w:rPr>
+          <w:rStyle w:val="fontstyle31"/>
+        </w:rPr>
+        <w:t xml:space="preserve"> khi mới làm quen với MUI</w:t>
+      </w:r>
+      <w:r>
+        <w:rPr>
+          <w:rStyle w:val="fontstyle31"/>
+        </w:rPr>
+        <w:t>.</w:t>
+      </w:r>
+      <w:r>
+        <w:rPr>
+          <w:rStyle w:val="fontstyle31"/>
+        </w:rPr>
+        <w:t xml:space="preserve"> </w:t>
       </w:r>
     </w:p>
     <w:p>
       <w:pPr>
-        <w:ind w:firstLine="284"/>
-        <w:rPr>
-          <w:rStyle w:val="fontstyle31"/>
-        </w:rPr>
-      </w:pPr>
-      <w:r>
-        <w:rPr>
-          <w:rStyle w:val="fontstyle31"/>
-        </w:rPr>
-        <w:t>Nhược điểm:</w:t>
+        <w:pStyle w:val="ListParagraph"/>
+        <w:numPr>
+          <w:ilvl w:val="0"/>
+          <w:numId w:val="47"/>
+        </w:numPr>
+        <w:rPr>
+          <w:rStyle w:val="fontstyle31"/>
+        </w:rPr>
+      </w:pPr>
+      <w:r>
+        <w:rPr>
+          <w:rStyle w:val="fontstyle31"/>
+        </w:rPr>
+        <w:t>Hiệu suất render website không tốt do thư viện nặng.</w:t>
       </w:r>
     </w:p>
     <w:p>
       <w:pPr>
-        <w:ind w:firstLine="284"/>
-        <w:rPr>
-          <w:rStyle w:val="fontstyle31"/>
-        </w:rPr>
-      </w:pPr>
-      <w:r>
-        <w:rPr>
-          <w:rStyle w:val="fontstyle31"/>
-        </w:rPr>
-        <w:t>Tài liệu tương đối khó tiếp cận</w:t>
-      </w:r>
-      <w:r>
-        <w:rPr>
-          <w:rStyle w:val="fontstyle31"/>
-        </w:rPr>
-        <w:t xml:space="preserve"> khi mới làm quen với MUI</w:t>
-      </w:r>
-      <w:r>
-        <w:rPr>
-          <w:rStyle w:val="fontstyle31"/>
-        </w:rPr>
-        <w:t>.</w:t>
-      </w:r>
-      <w:r>
-        <w:rPr>
-          <w:rStyle w:val="fontstyle31"/>
-        </w:rPr>
-        <w:t xml:space="preserve"> </w:t>
-      </w:r>
-    </w:p>
-    <w:p>
-      <w:pPr>
-        <w:ind w:firstLine="284"/>
-        <w:rPr>
-          <w:rStyle w:val="fontstyle31"/>
-        </w:rPr>
-      </w:pPr>
-      <w:r>
-        <w:rPr>
-          <w:rStyle w:val="fontstyle31"/>
-        </w:rPr>
-        <w:t>Hiệu suất render website không tốt do thư viện nặng.</w:t>
-      </w:r>
-    </w:p>
-    <w:p>
-      <w:pPr>
-        <w:rPr>
-          <w:rStyle w:val="fontstyle31"/>
-        </w:rPr>
-      </w:pPr>
-      <w:r>
-        <w:rPr>
-          <w:rStyle w:val="fontstyle31"/>
-        </w:rPr>
-        <w:tab/>
+        <w:pStyle w:val="ListParagraph"/>
+        <w:numPr>
+          <w:ilvl w:val="0"/>
+          <w:numId w:val="47"/>
+        </w:numPr>
+        <w:rPr>
+          <w:rStyle w:val="fontstyle31"/>
+        </w:rPr>
+      </w:pPr>
+      <w:r>
+        <w:rPr>
+          <w:rStyle w:val="fontstyle31"/>
+        </w:rPr>
         <w:t>Khó tùy chỉnh cho phù hợ</w:t>
       </w:r>
       <w:r>
@@ -13232,7 +13294,11 @@
     </w:p>
     <w:p>
       <w:pPr>
-        <w:ind w:firstLine="284"/>
+        <w:pStyle w:val="ListParagraph"/>
+        <w:numPr>
+          <w:ilvl w:val="0"/>
+          <w:numId w:val="49"/>
+        </w:numPr>
         <w:rPr>
           <w:rFonts w:ascii="TimesNewRomanPSMT" w:hAnsi="TimesNewRomanPSMT"/>
           <w:color w:val="000000"/>
@@ -13245,12 +13311,16 @@
           <w:color w:val="000000"/>
           <w:szCs w:val="26"/>
         </w:rPr>
-        <w:t>• Cho phép thiết lập các lớp trung gian để trả về các HTTP request.</w:t>
+        <w:t>Cho phép thiết lập các lớp trung gian để trả về các HTTP request.</w:t>
       </w:r>
     </w:p>
     <w:p>
       <w:pPr>
-        <w:ind w:firstLine="284"/>
+        <w:pStyle w:val="ListParagraph"/>
+        <w:numPr>
+          <w:ilvl w:val="0"/>
+          <w:numId w:val="49"/>
+        </w:numPr>
         <w:rPr>
           <w:rFonts w:ascii="TimesNewRomanPSMT" w:hAnsi="TimesNewRomanPSMT"/>
           <w:color w:val="000000"/>
@@ -13263,7 +13333,7 @@
           <w:color w:val="000000"/>
           <w:szCs w:val="26"/>
         </w:rPr>
-        <w:t>• Định tuyến (routing) dựa</w:t>
+        <w:t>Định tuyến (routing) dựa</w:t>
       </w:r>
       <w:r>
         <w:rPr>
@@ -13281,6 +13351,15 @@
         </w:rPr>
         <w:t xml:space="preserve"> method HTTP nhằm dễ quản lý yêu cầu người dùng. </w:t>
       </w:r>
+    </w:p>
+    <w:p>
+      <w:pPr>
+        <w:rPr>
+          <w:rFonts w:ascii="TimesNewRomanPSMT" w:hAnsi="TimesNewRomanPSMT"/>
+          <w:color w:val="000000"/>
+          <w:szCs w:val="26"/>
+        </w:rPr>
+      </w:pPr>
       <w:r>
         <w:rPr>
           <w:rFonts w:ascii="TimesNewRomanPSMT" w:hAnsi="TimesNewRomanPSMT"/>
@@ -13309,6 +13388,50 @@
           <w:rStyle w:val="fontstyle31"/>
         </w:rPr>
         <w:t xml:space="preserve">MongoDB </w:t>
+      </w:r>
+      <w:r>
+        <w:rPr>
+          <w:rStyle w:val="fontstyle31"/>
+        </w:rPr>
+        <w:t xml:space="preserve">mà </w:t>
+      </w:r>
+      <w:r>
+        <w:rPr>
+          <w:rStyle w:val="fontstyle31"/>
+        </w:rPr>
+        <w:t>không bị ràng buộc bởi việc tạo khóa ngoại, khóa chính,…</w:t>
+      </w:r>
+    </w:p>
+    <w:p>
+      <w:pPr>
+        <w:rPr>
+          <w:rStyle w:val="fontstyle31"/>
+        </w:rPr>
+      </w:pPr>
+      <w:r>
+        <w:rPr>
+          <w:rStyle w:val="fontstyle31"/>
+        </w:rPr>
+        <w:t>Ưu điểm:</w:t>
+      </w:r>
+    </w:p>
+    <w:p>
+      <w:pPr>
+        <w:rPr>
+          <w:rStyle w:val="fontstyle31"/>
+        </w:rPr>
+      </w:pPr>
+      <w:r>
+        <w:rPr>
+          <w:rStyle w:val="fontstyle31"/>
+        </w:rPr>
+        <w:t xml:space="preserve">Lưu trữ và truy xuất tốc độ cao với những dạng dữ liệu </w:t>
+      </w:r>
+      <w:r>
+        <w:rPr>
+          <w:rStyle w:val="fontstyle31"/>
+        </w:rPr>
+        <w:t xml:space="preserve">được lưu trữ nhiều </w:t>
       </w:r>
     </w:p>
     <w:p>
@@ -13333,82 +13456,279 @@
     <w:p>
       <w:pPr>
         <w:rPr>
+          <w:rStyle w:val="fontstyle31"/>
+        </w:rPr>
+      </w:pPr>
+      <w:r>
+        <w:rPr>
+          <w:rStyle w:val="fontstyle31"/>
+          <w:noProof/>
+        </w:rPr>
+        <w:drawing>
+          <wp:inline distT="0" distB="0" distL="0" distR="0">
+            <wp:extent cx="5760720" cy="3512820"/>
+            <wp:effectExtent l="0" t="0" r="0" b="0"/>
+            <wp:docPr id="2" name="Picture 2" descr="C:\Users\Admin\Pictures\1_OVRtyTs-d94SEl-FVR5o0w.png"/>
+            <wp:cNvGraphicFramePr>
+              <a:graphicFrameLocks xmlns:a="http://schemas.openxmlformats.org/drawingml/2006/main" noChangeAspect="1"/>
+            </wp:cNvGraphicFramePr>
+            <a:graphic xmlns:a="http://schemas.openxmlformats.org/drawingml/2006/main">
+              <a:graphicData uri="http://schemas.openxmlformats.org/drawingml/2006/picture">
+                <pic:pic xmlns:pic="http://schemas.openxmlformats.org/drawingml/2006/picture">
+                  <pic:nvPicPr>
+                    <pic:cNvPr id="0" name="Picture 1" descr="C:\Users\Admin\Pictures\1_OVRtyTs-d94SEl-FVR5o0w.png"/>
+                    <pic:cNvPicPr>
+                      <a:picLocks noChangeAspect="1" noChangeArrowheads="1"/>
+                    </pic:cNvPicPr>
+                  </pic:nvPicPr>
+                  <pic:blipFill>
+                    <a:blip r:embed="rId9">
+                      <a:extLst>
+                        <a:ext uri="{28A0092B-C50C-407E-A947-70E740481C1C}">
+                          <a14:useLocalDpi xmlns:a14="http://schemas.microsoft.com/office/drawing/2010/main" val="0"/>
+                        </a:ext>
+                      </a:extLst>
+                    </a:blip>
+                    <a:srcRect/>
+                    <a:stretch>
+                      <a:fillRect/>
+                    </a:stretch>
+                  </pic:blipFill>
+                  <pic:spPr bwMode="auto">
+                    <a:xfrm>
+                      <a:off x="0" y="0"/>
+                      <a:ext cx="5760720" cy="3512820"/>
+                    </a:xfrm>
+                    <a:prstGeom prst="rect">
+                      <a:avLst/>
+                    </a:prstGeom>
+                    <a:noFill/>
+                    <a:ln>
+                      <a:noFill/>
+                    </a:ln>
+                  </pic:spPr>
+                </pic:pic>
+              </a:graphicData>
+            </a:graphic>
+          </wp:inline>
+        </w:drawing>
+      </w:r>
+    </w:p>
+    <w:p>
+      <w:pPr>
+        <w:rPr>
+          <w:rStyle w:val="fontstyle31"/>
+        </w:rPr>
+      </w:pPr>
+      <w:r>
+        <w:rPr>
+          <w:rStyle w:val="fontstyle31"/>
+        </w:rPr>
+        <w:t xml:space="preserve">Nguồn: </w:t>
+      </w:r>
+      <w:r>
+        <w:rPr>
+          <w:rStyle w:val="fontstyle31"/>
+        </w:rPr>
+        <w:t>https://shubhamjha25.medium.com/understanding-the-mvc-architecture-in-the-mern-stack-aff893abce50</w:t>
+      </w:r>
+    </w:p>
+    <w:p>
+      <w:pPr>
+        <w:rPr>
+          <w:rStyle w:val="fontstyle31"/>
+        </w:rPr>
+      </w:pPr>
+      <w:r>
+        <w:rPr>
+          <w:rStyle w:val="fontstyle31"/>
+        </w:rPr>
+        <w:t>M</w:t>
+      </w:r>
+      <w:r>
+        <w:rPr>
+          <w:rStyle w:val="fontstyle31"/>
+        </w:rPr>
+        <w:t xml:space="preserve">VC mô hình </w:t>
+      </w:r>
+      <w:r>
+        <w:rPr>
+          <w:rStyle w:val="fontstyle31"/>
+        </w:rPr>
+        <w:t>phân chia các thành phần mà mỗi thành phần chỉ đảm nhiệm mộ</w:t>
+      </w:r>
+      <w:r>
+        <w:rPr>
+          <w:rStyle w:val="fontstyle31"/>
+        </w:rPr>
+        <w:t>t vai trò chính bao gồm model, view, controller, trong đó:</w:t>
+      </w:r>
+    </w:p>
+    <w:p>
+      <w:pPr>
+        <w:rPr>
+          <w:rStyle w:val="fontstyle31"/>
+        </w:rPr>
+      </w:pPr>
+      <w:r>
+        <w:rPr>
+          <w:rStyle w:val="fontstyle31"/>
+        </w:rPr>
+        <w:t>Model</w:t>
+      </w:r>
+    </w:p>
+    <w:p>
+      <w:pPr>
+        <w:rPr>
+          <w:rStyle w:val="fontstyle31"/>
+        </w:rPr>
+      </w:pPr>
+      <w:r>
+        <w:rPr>
+          <w:rStyle w:val="fontstyle31"/>
+        </w:rPr>
+        <w:lastRenderedPageBreak/>
+        <w:t>manages the behavior and the data of the application domain.</w:t>
+      </w:r>
+    </w:p>
+    <w:p>
+      <w:pPr>
+        <w:rPr>
+          <w:rStyle w:val="fontstyle31"/>
+        </w:rPr>
+      </w:pPr>
+      <w:r>
+        <w:rPr>
+          <w:rStyle w:val="fontstyle31"/>
+        </w:rPr>
+        <w:t>responds to requests for information about its state (usually from the view).</w:t>
+      </w:r>
+    </w:p>
+    <w:p>
+      <w:pPr>
+        <w:rPr>
+          <w:rStyle w:val="fontstyle31"/>
+        </w:rPr>
+      </w:pPr>
+      <w:r>
+        <w:rPr>
+          <w:rStyle w:val="fontstyle31"/>
+        </w:rPr>
+        <w:t>responds to instructions for state change (usually from the controller).</w:t>
+      </w:r>
+    </w:p>
+    <w:p>
+      <w:pPr>
+        <w:rPr>
+          <w:rStyle w:val="fontstyle31"/>
+        </w:rPr>
+      </w:pPr>
+      <w:r>
+        <w:rPr>
+          <w:rStyle w:val="fontstyle31"/>
+        </w:rPr>
+        <w:t>In event — driven systems, the model notifies observers (usually views) when the information changes so that they can react.</w:t>
+      </w:r>
+    </w:p>
+    <w:p>
+      <w:pPr>
+        <w:rPr>
+          <w:rStyle w:val="fontstyle31"/>
+        </w:rPr>
+      </w:pPr>
+      <w:r>
+        <w:rPr>
+          <w:rStyle w:val="fontstyle31"/>
+        </w:rPr>
+        <w:t>View:</w:t>
+      </w:r>
+    </w:p>
+    <w:p>
+      <w:pPr>
+        <w:rPr>
+          <w:rStyle w:val="fontstyle31"/>
+        </w:rPr>
+      </w:pPr>
+      <w:r>
+        <w:rPr>
+          <w:rStyle w:val="fontstyle31"/>
+        </w:rPr>
+        <w:t>renders the model into a form suitable for interaction, typically a user interface element.</w:t>
+      </w:r>
+    </w:p>
+    <w:p>
+      <w:pPr>
+        <w:rPr>
+          <w:rStyle w:val="fontstyle31"/>
+        </w:rPr>
+      </w:pPr>
+      <w:r>
+        <w:rPr>
+          <w:rStyle w:val="fontstyle31"/>
+        </w:rPr>
+        <w:t>Multiple views can exist for a single model for various purposes.</w:t>
+      </w:r>
+    </w:p>
+    <w:p>
+      <w:pPr>
+        <w:rPr>
+          <w:rStyle w:val="fontstyle31"/>
+        </w:rPr>
+      </w:pPr>
+      <w:r>
+        <w:rPr>
+          <w:rStyle w:val="fontstyle31"/>
+        </w:rPr>
+        <w:t>A viewport typically has one to one correspondence with a display surface and knows how to render to it.</w:t>
+      </w:r>
+    </w:p>
+    <w:p>
+      <w:pPr>
+        <w:rPr>
+          <w:rStyle w:val="fontstyle31"/>
+        </w:rPr>
+      </w:pPr>
+      <w:r>
+        <w:rPr>
+          <w:rStyle w:val="fontstyle31"/>
+        </w:rPr>
+        <w:t>Controller:</w:t>
+      </w:r>
+    </w:p>
+    <w:p>
+      <w:pPr>
+        <w:rPr>
+          <w:rStyle w:val="fontstyle31"/>
+        </w:rPr>
+      </w:pPr>
+      <w:r>
+        <w:rPr>
+          <w:rStyle w:val="fontstyle31"/>
+        </w:rPr>
+        <w:t>receives user input and initiates a response by making calls on model objects.</w:t>
+      </w:r>
+    </w:p>
+    <w:p>
+      <w:pPr>
+        <w:rPr>
+          <w:rStyle w:val="fontstyle31"/>
+        </w:rPr>
+      </w:pPr>
+      <w:r>
+        <w:rPr>
+          <w:rStyle w:val="fontstyle31"/>
+        </w:rPr>
+        <w:t>A controller accepts input from the user and instructs the model and viewport to perform actions based on that input.</w:t>
+      </w:r>
+    </w:p>
+    <w:p>
+      <w:pPr>
+        <w:rPr>
           <w:rFonts w:ascii="TimesNewRomanPSMT" w:hAnsi="TimesNewRomanPSMT"/>
           <w:color w:val="000000"/>
           <w:szCs w:val="26"/>
         </w:rPr>
       </w:pPr>
-      <w:r>
-        <w:rPr>
-          <w:rStyle w:val="fontstyle31"/>
-        </w:rPr>
-        <w:t>MVC là chữ viết tắt của Model – View – Controller, đây là mô hình giúp cho</w:t>
-      </w:r>
-      <w:r>
-        <w:rPr>
-          <w:rFonts w:ascii="TimesNewRomanPSMT" w:hAnsi="TimesNewRomanPSMT"/>
-          <w:color w:val="000000"/>
-          <w:szCs w:val="26"/>
-        </w:rPr>
-        <w:br/>
-      </w:r>
-      <w:r>
-        <w:rPr>
-          <w:rStyle w:val="fontstyle31"/>
-        </w:rPr>
-        <w:t>việc phát triển phần mềm được trở nên gọn gàng và dễ dàng hơn. Mô hình này được</w:t>
-      </w:r>
-      <w:r>
-        <w:rPr>
-          <w:rFonts w:ascii="TimesNewRomanPSMT" w:hAnsi="TimesNewRomanPSMT"/>
-          <w:color w:val="000000"/>
-          <w:szCs w:val="26"/>
-        </w:rPr>
-        <w:br/>
-      </w:r>
-      <w:r>
-        <w:rPr>
-          <w:rStyle w:val="fontstyle31"/>
-        </w:rPr>
-        <w:t>dùng khá rộng rãi và đặc biệt là trong các ngôn ngữ lập trình web. Trong PHP hiện</w:t>
-      </w:r>
-      <w:r>
-        <w:br/>
-      </w:r>
-      <w:r>
-        <w:rPr>
-          <w:rStyle w:val="fontstyle31"/>
-        </w:rPr>
-        <w:t>28</w:t>
-      </w:r>
-      <w:r>
-        <w:rPr>
-          <w:rFonts w:ascii="TimesNewRomanPSMT" w:hAnsi="TimesNewRomanPSMT"/>
-          <w:color w:val="000000"/>
-          <w:szCs w:val="26"/>
-        </w:rPr>
-        <w:br/>
-      </w:r>
-      <w:r>
-        <w:rPr>
-          <w:rStyle w:val="fontstyle31"/>
-        </w:rPr>
-        <w:t>nay có khá nhiều Framework và hầu hết tất cả đều xây dựng dựa trên mô hình</w:t>
-      </w:r>
-      <w:r>
-        <w:rPr>
-          <w:rFonts w:ascii="TimesNewRomanPSMT" w:hAnsi="TimesNewRomanPSMT"/>
-          <w:color w:val="000000"/>
-          <w:szCs w:val="26"/>
-        </w:rPr>
-        <w:br/>
-      </w:r>
-      <w:r>
-        <w:rPr>
-          <w:rStyle w:val="fontstyle31"/>
-        </w:rPr>
-        <w:t>MVC.</w:t>
-      </w:r>
       <w:r>
         <w:rPr>
           <w:rFonts w:ascii="TimesNewRomanPSMT" w:hAnsi="TimesNewRomanPSMT"/>
@@ -13619,6 +13939,8 @@
         </w:rPr>
         <w:t>Nguồn: trích từ tài liệu tham khảo [6]</w:t>
       </w:r>
+      <w:bookmarkStart w:id="0" w:name="_GoBack"/>
+      <w:bookmarkEnd w:id="0"/>
       <w:r>
         <w:rPr>
           <w:rFonts w:ascii="TimesNewRomanPS-ItalicMT" w:hAnsi="TimesNewRomanPS-ItalicMT"/>
@@ -13757,7 +14079,6 @@
           <w:sz w:val="26"/>
           <w:szCs w:val="26"/>
         </w:rPr>
-        <w:lastRenderedPageBreak/>
         <w:sym w:font="Symbol" w:char="F0D8"/>
       </w:r>
       <w:r>
@@ -13860,6 +14181,7 @@
         <w:rPr>
           <w:rStyle w:val="fontstyle31"/>
         </w:rPr>
+        <w:lastRenderedPageBreak/>
         <w:t>phải là vấn đề với các hệ thống mạnh mẽ như ngày nay.</w:t>
       </w:r>
       <w:r>
@@ -13917,6 +14239,7 @@
     </w:p>
     <w:p>
       <w:pPr>
+        <w:ind w:firstLine="284"/>
         <w:rPr>
           <w:rFonts w:ascii="TimesNewRomanPSMT" w:hAnsi="TimesNewRomanPSMT"/>
           <w:color w:val="000000"/>
@@ -13947,102 +14270,54 @@
         </w:rPr>
         <w:t xml:space="preserve"> có tài khoản.</w:t>
       </w:r>
-      <w:r>
+    </w:p>
+    <w:p>
+      <w:pPr>
+        <w:ind w:firstLine="284"/>
         <w:rPr>
           <w:rFonts w:ascii="TimesNewRomanPSMT" w:hAnsi="TimesNewRomanPSMT"/>
           <w:color w:val="000000"/>
           <w:szCs w:val="26"/>
         </w:rPr>
+      </w:pPr>
+      <w:r>
+        <w:rPr>
+          <w:rStyle w:val="fontstyle31"/>
+        </w:rPr>
+        <w:t>User</w:t>
+      </w:r>
+      <w:r>
+        <w:rPr>
+          <w:rStyle w:val="fontstyle31"/>
+        </w:rPr>
+        <w:t xml:space="preserve"> có tài khoản: </w:t>
+      </w:r>
+      <w:r>
+        <w:rPr>
+          <w:rStyle w:val="fontstyle31"/>
+        </w:rPr>
+        <w:t>l</w:t>
+      </w:r>
+      <w:r>
+        <w:rPr>
+          <w:rStyle w:val="fontstyle31"/>
+        </w:rPr>
+        <w:t>à tác nhân thêm tập tin sách, đọc sách và được thực</w:t>
+      </w:r>
+      <w:r>
+        <w:rPr>
+          <w:rFonts w:ascii="TimesNewRomanPSMT" w:hAnsi="TimesNewRomanPSMT"/>
+          <w:color w:val="000000"/>
+          <w:szCs w:val="26"/>
+        </w:rPr>
         <w:br/>
       </w:r>
       <w:r>
         <w:rPr>
-          <w:rStyle w:val="fontstyle21"/>
-          <w:sz w:val="26"/>
-          <w:szCs w:val="26"/>
-        </w:rPr>
-        <w:sym w:font="Symbol" w:char="F0D8"/>
-      </w:r>
-      <w:r>
-        <w:rPr>
-          <w:rStyle w:val="fontstyle21"/>
-          <w:sz w:val="26"/>
-          <w:szCs w:val="26"/>
-        </w:rPr>
-        <w:t xml:space="preserve"> </w:t>
-      </w:r>
-      <w:r>
-        <w:rPr>
-          <w:rStyle w:val="fontstyle31"/>
-        </w:rPr>
-        <w:t>User</w:t>
-      </w:r>
-      <w:r>
-        <w:rPr>
-          <w:rStyle w:val="fontstyle31"/>
-        </w:rPr>
-        <w:t xml:space="preserve"> có tài khoản: Là tác nhân </w:t>
-      </w:r>
-      <w:r>
-        <w:rPr>
-          <w:rStyle w:val="fontstyle31"/>
-        </w:rPr>
-        <w:t>thêm tập tin sách</w:t>
-      </w:r>
-      <w:r>
-        <w:rPr>
-          <w:rStyle w:val="fontstyle31"/>
-        </w:rPr>
-        <w:t>,</w:t>
-      </w:r>
-      <w:r>
-        <w:rPr>
-          <w:rStyle w:val="fontstyle31"/>
-        </w:rPr>
-        <w:t xml:space="preserve"> đọc sách và</w:t>
-      </w:r>
-      <w:r>
-        <w:rPr>
-          <w:rStyle w:val="fontstyle31"/>
-        </w:rPr>
-        <w:t xml:space="preserve"> được thực</w:t>
-      </w:r>
-      <w:r>
-        <w:rPr>
-          <w:rFonts w:ascii="TimesNewRomanPSMT" w:hAnsi="TimesNewRomanPSMT"/>
-          <w:color w:val="000000"/>
-          <w:szCs w:val="26"/>
-        </w:rPr>
-        <w:br/>
-      </w:r>
-      <w:r>
-        <w:rPr>
-          <w:rStyle w:val="fontstyle31"/>
-        </w:rPr>
-        <w:t xml:space="preserve">hiện các chức năng như: </w:t>
-      </w:r>
-      <w:r>
-        <w:rPr>
-          <w:rStyle w:val="fontstyle31"/>
-        </w:rPr>
-        <w:t>Là tác nhân thêm tập tin sách, đọc sách và được thực</w:t>
-      </w:r>
-      <w:r>
-        <w:rPr>
-          <w:rFonts w:ascii="TimesNewRomanPSMT" w:hAnsi="TimesNewRomanPSMT"/>
-          <w:color w:val="000000"/>
-          <w:szCs w:val="26"/>
-        </w:rPr>
-        <w:br/>
-      </w:r>
-      <w:r>
-        <w:rPr>
           <w:rStyle w:val="fontstyle31"/>
         </w:rPr>
         <w:t>hiện các chức năng như: quản lý kho sách, ghi chú, dịch nghĩa và lưu từ vựng</w:t>
       </w:r>
-      <w:bookmarkStart w:id="0" w:name="_GoBack"/>
-      <w:bookmarkEnd w:id="0"/>
       <w:r>
         <w:rPr>
           <w:rStyle w:val="fontstyle31"/>
@@ -14583,7 +14858,6 @@
         <w:rPr>
           <w:rStyle w:val="fontstyle31"/>
         </w:rPr>
-        <w:lastRenderedPageBreak/>
         <w:t>tin cá nhân”:</w:t>
       </w:r>
       <w:r>
@@ -14670,6 +14944,7 @@
         <w:rPr>
           <w:rStyle w:val="fontstyle31"/>
         </w:rPr>
+        <w:lastRenderedPageBreak/>
         <w:t>Controller. Sau khi đã có dữ liệu thì Controller gọi đến View để hiển thị kết quả ra</w:t>
       </w:r>
       <w:r>
@@ -15332,16 +15607,13 @@
           <w:sz w:val="26"/>
           <w:szCs w:val="26"/>
         </w:rPr>
-        <w:lastRenderedPageBreak/>
         <w:t>3.3.1. Sơ đồ Usecase diagrams</w:t>
       </w:r>
     </w:p>
     <w:p>
       <w:pPr>
         <w:rPr>
-          <w:rFonts w:ascii="TimesNewRomanPSMT" w:hAnsi="TimesNewRomanPSMT"/>
-          <w:color w:val="000000"/>
-          <w:szCs w:val="26"/>
+          <w:rStyle w:val="fontstyle31"/>
         </w:rPr>
       </w:pPr>
       <w:r>
@@ -15373,6 +15645,63 @@
       </w:pPr>
       <w:r>
         <w:rPr>
+          <w:noProof/>
+        </w:rPr>
+        <w:lastRenderedPageBreak/>
+        <w:drawing>
+          <wp:inline distT="0" distB="0" distL="0" distR="0" wp14:anchorId="45F8FC6E" wp14:editId="69B8F934">
+            <wp:extent cx="4910695" cy="4937760"/>
+            <wp:effectExtent l="114300" t="114300" r="118745" b="110490"/>
+            <wp:docPr id="1" name="Picture 1"/>
+            <wp:cNvGraphicFramePr>
+              <a:graphicFrameLocks xmlns:a="http://schemas.openxmlformats.org/drawingml/2006/main" noChangeAspect="1"/>
+            </wp:cNvGraphicFramePr>
+            <a:graphic xmlns:a="http://schemas.openxmlformats.org/drawingml/2006/main">
+              <a:graphicData uri="http://schemas.openxmlformats.org/drawingml/2006/picture">
+                <pic:pic xmlns:pic="http://schemas.openxmlformats.org/drawingml/2006/picture">
+                  <pic:nvPicPr>
+                    <pic:cNvPr id="1" name=""/>
+                    <pic:cNvPicPr/>
+                  </pic:nvPicPr>
+                  <pic:blipFill>
+                    <a:blip r:embed="rId10"/>
+                    <a:stretch>
+                      <a:fillRect/>
+                    </a:stretch>
+                  </pic:blipFill>
+                  <pic:spPr>
+                    <a:xfrm>
+                      <a:off x="0" y="0"/>
+                      <a:ext cx="4927937" cy="4955097"/>
+                    </a:xfrm>
+                    <a:prstGeom prst="rect">
+                      <a:avLst/>
+                    </a:prstGeom>
+                    <a:effectLst>
+                      <a:outerShdw blurRad="63500" sx="102000" sy="102000" algn="ctr" rotWithShape="0">
+                        <a:prstClr val="black">
+                          <a:alpha val="40000"/>
+                        </a:prstClr>
+                      </a:outerShdw>
+                    </a:effectLst>
+                  </pic:spPr>
+                </pic:pic>
+              </a:graphicData>
+            </a:graphic>
+          </wp:inline>
+        </w:drawing>
+      </w:r>
+    </w:p>
+    <w:p>
+      <w:pPr>
+        <w:rPr>
+          <w:rFonts w:ascii="TimesNewRomanPSMT" w:hAnsi="TimesNewRomanPSMT"/>
+          <w:color w:val="000000"/>
+          <w:szCs w:val="26"/>
+        </w:rPr>
+      </w:pPr>
+      <w:r>
+        <w:rPr>
           <w:rStyle w:val="fontstyle51"/>
         </w:rPr>
         <w:t xml:space="preserve">Hình 3.3. </w:t>
@@ -15388,94 +15717,6 @@
           <w:rStyle w:val="fontstyle61"/>
         </w:rPr>
         <w:t>User</w:t>
-      </w:r>
-      <w:r>
-        <w:br/>
-      </w:r>
-      <w:r>
-        <w:rPr>
-          <w:rStyle w:val="fontstyle31"/>
-        </w:rPr>
-        <w:t>33</w:t>
-      </w:r>
-      <w:r>
-        <w:rPr>
-          <w:rFonts w:ascii="TimesNewRomanPSMT" w:hAnsi="TimesNewRomanPSMT"/>
-          <w:color w:val="000000"/>
-          <w:szCs w:val="26"/>
-        </w:rPr>
-        <w:br/>
-      </w:r>
-      <w:r>
-        <w:rPr>
-          <w:rStyle w:val="fontstyle31"/>
-        </w:rPr>
-        <w:t>Usecase diagrams tác nhân “Nhân viên quản lý bán hàng”:</w:t>
-      </w:r>
-      <w:r>
-        <w:rPr>
-          <w:rFonts w:ascii="TimesNewRomanPSMT" w:hAnsi="TimesNewRomanPSMT"/>
-          <w:color w:val="000000"/>
-          <w:szCs w:val="26"/>
-        </w:rPr>
-        <w:br/>
-      </w:r>
-      <w:r>
-        <w:rPr>
-          <w:rStyle w:val="fontstyle51"/>
-        </w:rPr>
-        <w:t xml:space="preserve">Hình 3.4. </w:t>
-      </w:r>
-      <w:r>
-        <w:rPr>
-          <w:rStyle w:val="fontstyle61"/>
-        </w:rPr>
-        <w:t>Sơ đồ trường hợp sử dụng của nhân viên quản lý bán hàng</w:t>
-      </w:r>
-      <w:r>
-        <w:rPr>
-          <w:rFonts w:ascii="TimesNewRomanPS-ItalicMT" w:hAnsi="TimesNewRomanPS-ItalicMT"/>
-          <w:i/>
-          <w:iCs/>
-          <w:color w:val="000000"/>
-          <w:szCs w:val="26"/>
-        </w:rPr>
-        <w:br/>
-      </w:r>
-      <w:r>
-        <w:rPr>
-          <w:rStyle w:val="fontstyle31"/>
-        </w:rPr>
-        <w:t>Usecase diagrams tác nhân “Nhân viên quản lý kho hàng”:</w:t>
-      </w:r>
-      <w:r>
-        <w:rPr>
-          <w:rFonts w:ascii="TimesNewRomanPSMT" w:hAnsi="TimesNewRomanPSMT"/>
-          <w:color w:val="000000"/>
-          <w:szCs w:val="26"/>
-        </w:rPr>
-        <w:br/>
-      </w:r>
-      <w:r>
-        <w:rPr>
-          <w:rStyle w:val="fontstyle51"/>
-        </w:rPr>
-        <w:t xml:space="preserve">Hình 3.5. </w:t>
-      </w:r>
-      <w:r>
-        <w:rPr>
-          <w:rStyle w:val="fontstyle61"/>
-        </w:rPr>
-        <w:t>Sơ đồ trường hợp sử dụng của nhân viên quản lý kho hàng</w:t>
-      </w:r>
-      <w:r>
-        <w:br/>
-      </w:r>
-      <w:r>
-        <w:rPr>
-          <w:rStyle w:val="fontstyle31"/>
-        </w:rPr>
-        <w:t>34</w:t>
       </w:r>
     </w:p>
     <w:p>
@@ -15554,15 +15795,6 @@
           <w:rStyle w:val="fontstyle61"/>
         </w:rPr>
         <w:t>Sơ đồ cơ sở dữ liệu</w:t>
-      </w:r>
-      <w:r>
-        <w:br/>
-      </w:r>
-      <w:r>
-        <w:rPr>
-          <w:rStyle w:val="fontstyle31"/>
-        </w:rPr>
-        <w:t>35</w:t>
       </w:r>
     </w:p>
     <w:p>
@@ -16274,6 +16506,7 @@
           <w:sz w:val="26"/>
           <w:szCs w:val="26"/>
         </w:rPr>
+        <w:lastRenderedPageBreak/>
         <w:t>User</w:t>
       </w:r>
       <w:r>
@@ -17116,7 +17349,6 @@
               <w:rPr>
                 <w:rStyle w:val="fontstyle31"/>
               </w:rPr>
-              <w:lastRenderedPageBreak/>
               <w:t xml:space="preserve">4 </w:t>
             </w:r>
           </w:p>
@@ -18891,6 +19123,7 @@
               <w:rPr>
                 <w:rStyle w:val="fontstyle31"/>
               </w:rPr>
+              <w:lastRenderedPageBreak/>
               <w:t xml:space="preserve">3 </w:t>
             </w:r>
           </w:p>
@@ -19529,7 +19762,6 @@
               <w:rPr>
                 <w:rStyle w:val="fontstyle31"/>
               </w:rPr>
-              <w:lastRenderedPageBreak/>
               <w:t xml:space="preserve">7 </w:t>
             </w:r>
           </w:p>
@@ -19852,15 +20084,6 @@
       </w:tr>
     </w:tbl>
     <w:p>
-      <w:r>
-        <w:br/>
-      </w:r>
-      <w:r>
-        <w:rPr>
-          <w:rStyle w:val="fontstyle31"/>
-        </w:rPr>
-        <w:t>36</w:t>
-      </w:r>
       <w:r>
         <w:rPr>
           <w:rFonts w:ascii="TimesNewRomanPSMT" w:hAnsi="TimesNewRomanPSMT"/>
@@ -21049,6 +21272,7 @@
               <w:rPr>
                 <w:rStyle w:val="fontstyle31"/>
               </w:rPr>
+              <w:lastRenderedPageBreak/>
               <w:t xml:space="preserve">2 </w:t>
             </w:r>
           </w:p>
@@ -21697,7 +21921,6 @@
           <w:sz w:val="26"/>
           <w:szCs w:val="26"/>
         </w:rPr>
-        <w:lastRenderedPageBreak/>
         <w:t>Đơn hàng:</w:t>
       </w:r>
       <w:r>
@@ -23370,6 +23593,7 @@
               <w:rPr>
                 <w:rStyle w:val="fontstyle31"/>
               </w:rPr>
+              <w:lastRenderedPageBreak/>
               <w:t xml:space="preserve">9 </w:t>
             </w:r>
           </w:p>
@@ -23885,7 +24109,6 @@
               <w:rPr>
                 <w:rStyle w:val="fontstyle31"/>
               </w:rPr>
-              <w:lastRenderedPageBreak/>
               <w:t xml:space="preserve">1 </w:t>
             </w:r>
           </w:p>
@@ -25482,7 +25705,14 @@
               <w:rPr>
                 <w:rStyle w:val="fontstyle31"/>
               </w:rPr>
-              <w:t>Địa chỉ nhận</w:t>
+              <w:t xml:space="preserve">Địa chỉ </w:t>
+            </w:r>
+            <w:r>
+              <w:rPr>
+                <w:rStyle w:val="fontstyle31"/>
+              </w:rPr>
+              <w:lastRenderedPageBreak/>
+              <w:t>nhận</w:t>
             </w:r>
             <w:r>
               <w:rPr>
@@ -25564,6 +25794,7 @@
               <w:rPr>
                 <w:rStyle w:val="fontstyle31"/>
               </w:rPr>
+              <w:lastRenderedPageBreak/>
               <w:t xml:space="preserve">5 </w:t>
             </w:r>
           </w:p>
@@ -26068,7 +26299,6 @@
               <w:rPr>
                 <w:rStyle w:val="fontstyle31"/>
               </w:rPr>
-              <w:lastRenderedPageBreak/>
               <w:t xml:space="preserve">1 </w:t>
             </w:r>
           </w:p>
@@ -27735,6 +27965,7 @@
         <w:rPr>
           <w:rStyle w:val="fontstyle31"/>
         </w:rPr>
+        <w:lastRenderedPageBreak/>
         <w:t>Mục đích: Tạo ra tài khoản để có thể sử dụng các chức năng yêu tài khoản.</w:t>
       </w:r>
       <w:r>
@@ -28165,7 +28396,6 @@
               <w:rPr>
                 <w:rStyle w:val="fontstyle31"/>
               </w:rPr>
-              <w:lastRenderedPageBreak/>
               <w:t xml:space="preserve">3 </w:t>
             </w:r>
           </w:p>
@@ -29526,6 +29756,7 @@
         <w:rPr>
           <w:rStyle w:val="fontstyle31"/>
         </w:rPr>
+        <w:lastRenderedPageBreak/>
         <w:t>Cách xử lý:</w:t>
       </w:r>
       <w:r>
@@ -29822,7 +30053,6 @@
               <w:rPr>
                 <w:rStyle w:val="fontstyle31"/>
               </w:rPr>
-              <w:lastRenderedPageBreak/>
               <w:t xml:space="preserve">1 </w:t>
             </w:r>
           </w:p>
@@ -30860,6 +31090,7 @@
         <w:rPr>
           <w:rStyle w:val="fontstyle31"/>
         </w:rPr>
+        <w:lastRenderedPageBreak/>
         <w:t>Dữ liệu sử dụng:</w:t>
       </w:r>
       <w:r>
@@ -31264,7 +31495,6 @@
         <w:rPr>
           <w:rStyle w:val="fontstyle31"/>
         </w:rPr>
-        <w:lastRenderedPageBreak/>
         <w:t>Mục đích: Xem chi tiết thông tin về sản phẩm.</w:t>
       </w:r>
       <w:r>
@@ -32336,6 +32566,7 @@
               <w:rPr>
                 <w:rStyle w:val="fontstyle31"/>
               </w:rPr>
+              <w:lastRenderedPageBreak/>
               <w:t xml:space="preserve">9 </w:t>
             </w:r>
           </w:p>
@@ -32769,7 +33000,6 @@
               <w:rPr>
                 <w:rStyle w:val="fontstyle31"/>
               </w:rPr>
-              <w:lastRenderedPageBreak/>
               <w:t xml:space="preserve">1 </w:t>
             </w:r>
           </w:p>
@@ -33615,6 +33845,7 @@
               <w:rPr>
                 <w:rStyle w:val="fontstyle31"/>
               </w:rPr>
+              <w:lastRenderedPageBreak/>
               <w:t xml:space="preserve">1 </w:t>
             </w:r>
           </w:p>
@@ -33855,7 +34086,6 @@
         <w:rPr>
           <w:rStyle w:val="fontstyle31"/>
         </w:rPr>
-        <w:lastRenderedPageBreak/>
         <w:t>Các thành phần trong giao diện:</w:t>
       </w:r>
       <w:r>
@@ -34347,15 +34577,6 @@
         </w:rPr>
         <w:t>Lưu đồ chức năng thêm sản phẩm vào giỏ hàng 2</w:t>
       </w:r>
-      <w:r>
-        <w:br/>
-      </w:r>
-      <w:r>
-        <w:rPr>
-          <w:rStyle w:val="fontstyle31"/>
-        </w:rPr>
-        <w:t>46</w:t>
-      </w:r>
     </w:p>
     <w:tbl>
       <w:tblPr>
@@ -34797,6 +35018,7 @@
         <w:rPr>
           <w:rStyle w:val="fontstyle31"/>
         </w:rPr>
+        <w:lastRenderedPageBreak/>
         <w:t>Dữ liệu sử dụng:</w:t>
       </w:r>
       <w:r>
@@ -35119,15 +35341,6 @@
         <w:t>Lưu đồ chức năng sửa số lượng sản phẩm trong giỏ hàng</w:t>
       </w:r>
       <w:r>
-        <w:br/>
-      </w:r>
-      <w:r>
-        <w:rPr>
-          <w:rStyle w:val="fontstyle31"/>
-        </w:rPr>
-        <w:t>47</w:t>
-      </w:r>
-      <w:r>
         <w:rPr>
           <w:rFonts w:ascii="TimesNewRomanPSMT" w:hAnsi="TimesNewRomanPSMT"/>
           <w:color w:val="000000"/>
@@ -35169,7 +35382,6 @@
         <w:rPr>
           <w:rStyle w:val="fontstyle31"/>
         </w:rPr>
-        <w:lastRenderedPageBreak/>
         <w:t>Mục đích: Xoá sản phẩm không muốn mua ra khỏi giỏ hàng</w:t>
       </w:r>
       <w:r>
@@ -36179,6 +36391,7 @@
               <w:rPr>
                 <w:rStyle w:val="fontstyle31"/>
               </w:rPr>
+              <w:lastRenderedPageBreak/>
               <w:t>ra khỏi giỏ hàng</w:t>
             </w:r>
           </w:p>
@@ -36205,6 +36418,7 @@
         <w:rPr>
           <w:rStyle w:val="fontstyle31"/>
         </w:rPr>
+        <w:lastRenderedPageBreak/>
         <w:t>Dữ liệu sử dụng:</w:t>
       </w:r>
       <w:r>
@@ -36501,27 +36715,17 @@
     </w:tbl>
     <w:p>
       <w:r>
+        <w:rPr>
+          <w:rFonts w:ascii="TimesNewRomanPSMT" w:hAnsi="TimesNewRomanPSMT"/>
+          <w:color w:val="000000"/>
+          <w:szCs w:val="26"/>
+        </w:rPr>
         <w:br/>
       </w:r>
       <w:r>
         <w:rPr>
           <w:rStyle w:val="fontstyle31"/>
         </w:rPr>
-        <w:t>48</w:t>
-      </w:r>
-      <w:r>
-        <w:rPr>
-          <w:rFonts w:ascii="TimesNewRomanPSMT" w:hAnsi="TimesNewRomanPSMT"/>
-          <w:color w:val="000000"/>
-          <w:szCs w:val="26"/>
-        </w:rPr>
-        <w:br/>
-      </w:r>
-      <w:r>
-        <w:rPr>
-          <w:rStyle w:val="fontstyle31"/>
-        </w:rPr>
-        <w:lastRenderedPageBreak/>
         <w:t>Cách xử lý:</w:t>
       </w:r>
       <w:r>
@@ -37587,6 +37791,7 @@
               <w:rPr>
                 <w:rStyle w:val="fontstyle31"/>
               </w:rPr>
+              <w:lastRenderedPageBreak/>
               <w:t xml:space="preserve">8 </w:t>
             </w:r>
           </w:p>
@@ -37973,7 +38178,6 @@
               <w:rPr>
                 <w:rStyle w:val="fontstyle31"/>
               </w:rPr>
-              <w:lastRenderedPageBreak/>
               <w:t xml:space="preserve">12 </w:t>
             </w:r>
           </w:p>
@@ -39041,6 +39245,7 @@
         <w:rPr>
           <w:rStyle w:val="fontstyle51"/>
         </w:rPr>
+        <w:lastRenderedPageBreak/>
         <w:t xml:space="preserve">Hình 3.26. </w:t>
       </w:r>
       <w:r>
@@ -39342,7 +39547,6 @@
               <w:rPr>
                 <w:rStyle w:val="fontstyle31"/>
               </w:rPr>
-              <w:lastRenderedPageBreak/>
               <w:t xml:space="preserve">2 </w:t>
             </w:r>
           </w:p>
@@ -40448,6 +40652,7 @@
         <w:rPr>
           <w:rStyle w:val="fontstyle31"/>
         </w:rPr>
+        <w:lastRenderedPageBreak/>
         <w:t>53</w:t>
       </w:r>
       <w:r>
@@ -40741,7 +40946,6 @@
               <w:rPr>
                 <w:rStyle w:val="fontstyle31"/>
               </w:rPr>
-              <w:lastRenderedPageBreak/>
               <w:t xml:space="preserve">2 </w:t>
             </w:r>
           </w:p>
@@ -41926,6 +42130,7 @@
         <w:rPr>
           <w:rStyle w:val="fontstyle31"/>
         </w:rPr>
+        <w:lastRenderedPageBreak/>
         <w:t>Cách xử lý:</w:t>
       </w:r>
       <w:r>
@@ -42071,7 +42276,6 @@
         <w:rPr>
           <w:rStyle w:val="fontstyle31"/>
         </w:rPr>
-        <w:lastRenderedPageBreak/>
         <w:t>như đặc tả hay chưa.</w:t>
       </w:r>
       <w:r>
@@ -42884,6 +43088,7 @@
           <w:sz w:val="26"/>
           <w:szCs w:val="26"/>
         </w:rPr>
+        <w:lastRenderedPageBreak/>
         <w:t>4.2.3. Cách tiếp cận</w:t>
       </w:r>
     </w:p>
@@ -42900,15 +43105,6 @@
           <w:rStyle w:val="fontstyle31"/>
         </w:rPr>
         <w:t>Với mỗi tính năng chính hay các nhóm tính năng sẽ được kiểm thử theo thứ tự</w:t>
-      </w:r>
-      <w:r>
-        <w:br/>
-      </w:r>
-      <w:r>
-        <w:rPr>
-          <w:rStyle w:val="fontstyle31"/>
-        </w:rPr>
-        <w:t>55</w:t>
       </w:r>
       <w:r>
         <w:rPr>
@@ -43016,7 +43212,6 @@
           <w:sz w:val="26"/>
           <w:szCs w:val="26"/>
         </w:rPr>
-        <w:lastRenderedPageBreak/>
         <w:sym w:font="Symbol" w:char="F0D8"/>
       </w:r>
       <w:r>
@@ -43977,6 +44172,7 @@
           <w:sz w:val="26"/>
           <w:szCs w:val="26"/>
         </w:rPr>
+        <w:lastRenderedPageBreak/>
         <w:sym w:font="Symbol" w:char="F0D8"/>
       </w:r>
       <w:r>
@@ -44133,7 +44329,6 @@
           <w:sz w:val="26"/>
           <w:szCs w:val="26"/>
         </w:rPr>
-        <w:lastRenderedPageBreak/>
         <w:t>4.3.7. Các rủi ro</w:t>
       </w:r>
     </w:p>
@@ -44773,6 +44968,7 @@
         <w:rPr>
           <w:rStyle w:val="fontstyle31"/>
         </w:rPr>
+        <w:lastRenderedPageBreak/>
         <w:t>61</w:t>
       </w:r>
       <w:r>
@@ -45011,7 +45207,6 @@
           <w:sz w:val="26"/>
           <w:szCs w:val="26"/>
         </w:rPr>
-        <w:lastRenderedPageBreak/>
         <w:sym w:font="Symbol" w:char="F0D8"/>
       </w:r>
       <w:r>
@@ -45668,6 +45863,7 @@
           <w:sz w:val="26"/>
           <w:szCs w:val="26"/>
         </w:rPr>
+        <w:lastRenderedPageBreak/>
         <w:sym w:font="Symbol" w:char="F0D8"/>
       </w:r>
       <w:r>
@@ -45890,7 +46086,6 @@
           <w:sz w:val="30"/>
           <w:szCs w:val="30"/>
         </w:rPr>
-        <w:lastRenderedPageBreak/>
         <w:br w:type="page"/>
       </w:r>
     </w:p>
@@ -48037,6 +48232,119 @@
     </w:lvl>
   </w:abstractNum>
   <w:abstractNum w:abstractNumId="19" w15:restartNumberingAfterBreak="0">
+    <w:nsid w:val="373F3652"/>
+    <w:multiLevelType w:val="hybridMultilevel"/>
+    <w:tmpl w:val="35DA7538"/>
+    <w:lvl w:ilvl="0" w:tplc="04090001">
+      <w:start w:val="1"/>
+      <w:numFmt w:val="bullet"/>
+      <w:lvlText w:val=""/>
+      <w:lvlJc w:val="left"/>
+      <w:pPr>
+        <w:ind w:left="1004" w:hanging="360"/>
+      </w:pPr>
+      <w:rPr>
+        <w:rFonts w:ascii="Symbol" w:hAnsi="Symbol" w:hint="default"/>
+      </w:rPr>
+    </w:lvl>
+    <w:lvl w:ilvl="1" w:tplc="04090003" w:tentative="1">
+      <w:start w:val="1"/>
+      <w:numFmt w:val="bullet"/>
+      <w:lvlText w:val="o"/>
+      <w:lvlJc w:val="left"/>
+      <w:pPr>
+        <w:ind w:left="1724" w:hanging="360"/>
+      </w:pPr>
+      <w:rPr>
+        <w:rFonts w:ascii="Courier New" w:hAnsi="Courier New" w:cs="Courier New" w:hint="default"/>
+      </w:rPr>
+    </w:lvl>
+    <w:lvl w:ilvl="2" w:tplc="04090005" w:tentative="1">
+      <w:start w:val="1"/>
+      <w:numFmt w:val="bullet"/>
+      <w:lvlText w:val=""/>
+      <w:lvlJc w:val="left"/>
+      <w:pPr>
+        <w:ind w:left="2444" w:hanging="360"/>
+      </w:pPr>
+      <w:rPr>
+        <w:rFonts w:ascii="Wingdings" w:hAnsi="Wingdings" w:hint="default"/>
+      </w:rPr>
+    </w:lvl>
+    <w:lvl w:ilvl="3" w:tplc="04090001" w:tentative="1">
+      <w:start w:val="1"/>
+      <w:numFmt w:val="bullet"/>
+      <w:lvlText w:val=""/>
+      <w:lvlJc w:val="left"/>
+      <w:pPr>
+        <w:ind w:left="3164" w:hanging="360"/>
+      </w:pPr>
+      <w:rPr>
+        <w:rFonts w:ascii="Symbol" w:hAnsi="Symbol" w:hint="default"/>
+      </w:rPr>
+    </w:lvl>
+    <w:lvl w:ilvl="4" w:tplc="04090003" w:tentative="1">
+      <w:start w:val="1"/>
+      <w:numFmt w:val="bullet"/>
+      <w:lvlText w:val="o"/>
+      <w:lvlJc w:val="left"/>
+      <w:pPr>
+        <w:ind w:left="3884" w:hanging="360"/>
+      </w:pPr>
+      <w:rPr>
+        <w:rFonts w:ascii="Courier New" w:hAnsi="Courier New" w:cs="Courier New" w:hint="default"/>
+      </w:rPr>
+    </w:lvl>
+    <w:lvl w:ilvl="5" w:tplc="04090005" w:tentative="1">
+      <w:start w:val="1"/>
+      <w:numFmt w:val="bullet"/>
+      <w:lvlText w:val=""/>
+      <w:lvlJc w:val="left"/>
+      <w:pPr>
+        <w:ind w:left="4604" w:hanging="360"/>
+      </w:pPr>
+      <w:rPr>
+        <w:rFonts w:ascii="Wingdings" w:hAnsi="Wingdings" w:hint="default"/>
+      </w:rPr>
+    </w:lvl>
+    <w:lvl w:ilvl="6" w:tplc="04090001" w:tentative="1">
+      <w:start w:val="1"/>
+      <w:numFmt w:val="bullet"/>
+      <w:lvlText w:val=""/>
+      <w:lvlJc w:val="left"/>
+      <w:pPr>
+        <w:ind w:left="5324" w:hanging="360"/>
+      </w:pPr>
+      <w:rPr>
+        <w:rFonts w:ascii="Symbol" w:hAnsi="Symbol" w:hint="default"/>
+      </w:rPr>
+    </w:lvl>
+    <w:lvl w:ilvl="7" w:tplc="04090003" w:tentative="1">
+      <w:start w:val="1"/>
+      <w:numFmt w:val="bullet"/>
+      <w:lvlText w:val="o"/>
+      <w:lvlJc w:val="left"/>
+      <w:pPr>
+        <w:ind w:left="6044" w:hanging="360"/>
+      </w:pPr>
+      <w:rPr>
+        <w:rFonts w:ascii="Courier New" w:hAnsi="Courier New" w:cs="Courier New" w:hint="default"/>
+      </w:rPr>
+    </w:lvl>
+    <w:lvl w:ilvl="8" w:tplc="04090005" w:tentative="1">
+      <w:start w:val="1"/>
+      <w:numFmt w:val="bullet"/>
+      <w:lvlText w:val=""/>
+      <w:lvlJc w:val="left"/>
+      <w:pPr>
+        <w:ind w:left="6764" w:hanging="360"/>
+      </w:pPr>
+      <w:rPr>
+        <w:rFonts w:ascii="Wingdings" w:hAnsi="Wingdings" w:hint="default"/>
+      </w:rPr>
+    </w:lvl>
+  </w:abstractNum>
+  <w:abstractNum w:abstractNumId="20" w15:restartNumberingAfterBreak="0">
     <w:nsid w:val="37B97F52"/>
     <w:multiLevelType w:val="hybridMultilevel"/>
     <w:tmpl w:val="8F6812BE"/>
@@ -48125,7 +48433,7 @@
       </w:pPr>
     </w:lvl>
   </w:abstractNum>
-  <w:abstractNum w:abstractNumId="20" w15:restartNumberingAfterBreak="0">
+  <w:abstractNum w:abstractNumId="21" w15:restartNumberingAfterBreak="0">
     <w:nsid w:val="3BBA04E0"/>
     <w:multiLevelType w:val="hybridMultilevel"/>
     <w:tmpl w:val="C5D2BE3A"/>
@@ -48214,17 +48522,17 @@
       </w:pPr>
     </w:lvl>
   </w:abstractNum>
-  <w:abstractNum w:abstractNumId="21" w15:restartNumberingAfterBreak="0">
-    <w:nsid w:val="4337476F"/>
+  <w:abstractNum w:abstractNumId="22" w15:restartNumberingAfterBreak="0">
+    <w:nsid w:val="41CC5EF6"/>
     <w:multiLevelType w:val="hybridMultilevel"/>
-    <w:tmpl w:val="793C71BC"/>
+    <w:tmpl w:val="A9906854"/>
     <w:lvl w:ilvl="0" w:tplc="04090001">
       <w:start w:val="1"/>
       <w:numFmt w:val="bullet"/>
       <w:lvlText w:val=""/>
       <w:lvlJc w:val="left"/>
       <w:pPr>
-        <w:ind w:left="1440" w:hanging="360"/>
+        <w:ind w:left="1004" w:hanging="360"/>
       </w:pPr>
       <w:rPr>
         <w:rFonts w:ascii="Symbol" w:hAnsi="Symbol" w:hint="default"/>
@@ -48236,7 +48544,7 @@
       <w:lvlText w:val="o"/>
       <w:lvlJc w:val="left"/>
       <w:pPr>
-        <w:ind w:left="2160" w:hanging="360"/>
+        <w:ind w:left="1724" w:hanging="360"/>
       </w:pPr>
       <w:rPr>
         <w:rFonts w:ascii="Courier New" w:hAnsi="Courier New" w:cs="Courier New" w:hint="default"/>
@@ -48248,7 +48556,7 @@
       <w:lvlText w:val=""/>
       <w:lvlJc w:val="left"/>
       <w:pPr>
-        <w:ind w:left="2880" w:hanging="360"/>
+        <w:ind w:left="2444" w:hanging="360"/>
       </w:pPr>
       <w:rPr>
         <w:rFonts w:ascii="Wingdings" w:hAnsi="Wingdings" w:hint="default"/>
@@ -48260,7 +48568,7 @@
       <w:lvlText w:val=""/>
       <w:lvlJc w:val="left"/>
       <w:pPr>
-        <w:ind w:left="3600" w:hanging="360"/>
+        <w:ind w:left="3164" w:hanging="360"/>
       </w:pPr>
       <w:rPr>
         <w:rFonts w:ascii="Symbol" w:hAnsi="Symbol" w:hint="default"/>
@@ -48272,7 +48580,7 @@
       <w:lvlText w:val="o"/>
       <w:lvlJc w:val="left"/>
       <w:pPr>
-        <w:ind w:left="4320" w:hanging="360"/>
+        <w:ind w:left="3884" w:hanging="360"/>
       </w:pPr>
       <w:rPr>
         <w:rFonts w:ascii="Courier New" w:hAnsi="Courier New" w:cs="Courier New" w:hint="default"/>
@@ -48284,7 +48592,7 @@
       <w:lvlText w:val=""/>
       <w:lvlJc w:val="left"/>
       <w:pPr>
-        <w:ind w:left="5040" w:hanging="360"/>
+        <w:ind w:left="4604" w:hanging="360"/>
       </w:pPr>
       <w:rPr>
         <w:rFonts w:ascii="Wingdings" w:hAnsi="Wingdings" w:hint="default"/>
@@ -48296,7 +48604,7 @@
       <w:lvlText w:val=""/>
       <w:lvlJc w:val="left"/>
       <w:pPr>
-        <w:ind w:left="5760" w:hanging="360"/>
+        <w:ind w:left="5324" w:hanging="360"/>
       </w:pPr>
       <w:rPr>
         <w:rFonts w:ascii="Symbol" w:hAnsi="Symbol" w:hint="default"/>
@@ -48308,7 +48616,7 @@
       <w:lvlText w:val="o"/>
       <w:lvlJc w:val="left"/>
       <w:pPr>
-        <w:ind w:left="6480" w:hanging="360"/>
+        <w:ind w:left="6044" w:hanging="360"/>
       </w:pPr>
       <w:rPr>
         <w:rFonts w:ascii="Courier New" w:hAnsi="Courier New" w:cs="Courier New" w:hint="default"/>
@@ -48320,14 +48628,127 @@
       <w:lvlText w:val=""/>
       <w:lvlJc w:val="left"/>
       <w:pPr>
-        <w:ind w:left="7200" w:hanging="360"/>
+        <w:ind w:left="6764" w:hanging="360"/>
       </w:pPr>
       <w:rPr>
         <w:rFonts w:ascii="Wingdings" w:hAnsi="Wingdings" w:hint="default"/>
       </w:rPr>
     </w:lvl>
   </w:abstractNum>
-  <w:abstractNum w:abstractNumId="22" w15:restartNumberingAfterBreak="0">
+  <w:abstractNum w:abstractNumId="23" w15:restartNumberingAfterBreak="0">
+    <w:nsid w:val="4337476F"/>
+    <w:multiLevelType w:val="hybridMultilevel"/>
+    <w:tmpl w:val="793C71BC"/>
+    <w:lvl w:ilvl="0" w:tplc="04090001">
+      <w:start w:val="1"/>
+      <w:numFmt w:val="bullet"/>
+      <w:lvlText w:val=""/>
+      <w:lvlJc w:val="left"/>
+      <w:pPr>
+        <w:ind w:left="1440" w:hanging="360"/>
+      </w:pPr>
+      <w:rPr>
+        <w:rFonts w:ascii="Symbol" w:hAnsi="Symbol" w:hint="default"/>
+      </w:rPr>
+    </w:lvl>
+    <w:lvl w:ilvl="1" w:tplc="04090003" w:tentative="1">
+      <w:start w:val="1"/>
+      <w:numFmt w:val="bullet"/>
+      <w:lvlText w:val="o"/>
+      <w:lvlJc w:val="left"/>
+      <w:pPr>
+        <w:ind w:left="2160" w:hanging="360"/>
+      </w:pPr>
+      <w:rPr>
+        <w:rFonts w:ascii="Courier New" w:hAnsi="Courier New" w:cs="Courier New" w:hint="default"/>
+      </w:rPr>
+    </w:lvl>
+    <w:lvl w:ilvl="2" w:tplc="04090005" w:tentative="1">
+      <w:start w:val="1"/>
+      <w:numFmt w:val="bullet"/>
+      <w:lvlText w:val=""/>
+      <w:lvlJc w:val="left"/>
+      <w:pPr>
+        <w:ind w:left="2880" w:hanging="360"/>
+      </w:pPr>
+      <w:rPr>
+        <w:rFonts w:ascii="Wingdings" w:hAnsi="Wingdings" w:hint="default"/>
+      </w:rPr>
+    </w:lvl>
+    <w:lvl w:ilvl="3" w:tplc="04090001" w:tentative="1">
+      <w:start w:val="1"/>
+      <w:numFmt w:val="bullet"/>
+      <w:lvlText w:val=""/>
+      <w:lvlJc w:val="left"/>
+      <w:pPr>
+        <w:ind w:left="3600" w:hanging="360"/>
+      </w:pPr>
+      <w:rPr>
+        <w:rFonts w:ascii="Symbol" w:hAnsi="Symbol" w:hint="default"/>
+      </w:rPr>
+    </w:lvl>
+    <w:lvl w:ilvl="4" w:tplc="04090003" w:tentative="1">
+      <w:start w:val="1"/>
+      <w:numFmt w:val="bullet"/>
+      <w:lvlText w:val="o"/>
+      <w:lvlJc w:val="left"/>
+      <w:pPr>
+        <w:ind w:left="4320" w:hanging="360"/>
+      </w:pPr>
+      <w:rPr>
+        <w:rFonts w:ascii="Courier New" w:hAnsi="Courier New" w:cs="Courier New" w:hint="default"/>
+      </w:rPr>
+    </w:lvl>
+    <w:lvl w:ilvl="5" w:tplc="04090005" w:tentative="1">
+      <w:start w:val="1"/>
+      <w:numFmt w:val="bullet"/>
+      <w:lvlText w:val=""/>
+      <w:lvlJc w:val="left"/>
+      <w:pPr>
+        <w:ind w:left="5040" w:hanging="360"/>
+      </w:pPr>
+      <w:rPr>
+        <w:rFonts w:ascii="Wingdings" w:hAnsi="Wingdings" w:hint="default"/>
+      </w:rPr>
+    </w:lvl>
+    <w:lvl w:ilvl="6" w:tplc="04090001" w:tentative="1">
+      <w:start w:val="1"/>
+      <w:numFmt w:val="bullet"/>
+      <w:lvlText w:val=""/>
+      <w:lvlJc w:val="left"/>
+      <w:pPr>
+        <w:ind w:left="5760" w:hanging="360"/>
+      </w:pPr>
+      <w:rPr>
+        <w:rFonts w:ascii="Symbol" w:hAnsi="Symbol" w:hint="default"/>
+      </w:rPr>
+    </w:lvl>
+    <w:lvl w:ilvl="7" w:tplc="04090003" w:tentative="1">
+      <w:start w:val="1"/>
+      <w:numFmt w:val="bullet"/>
+      <w:lvlText w:val="o"/>
+      <w:lvlJc w:val="left"/>
+      <w:pPr>
+        <w:ind w:left="6480" w:hanging="360"/>
+      </w:pPr>
+      <w:rPr>
+        <w:rFonts w:ascii="Courier New" w:hAnsi="Courier New" w:cs="Courier New" w:hint="default"/>
+      </w:rPr>
+    </w:lvl>
+    <w:lvl w:ilvl="8" w:tplc="04090005" w:tentative="1">
+      <w:start w:val="1"/>
+      <w:numFmt w:val="bullet"/>
+      <w:lvlText w:val=""/>
+      <w:lvlJc w:val="left"/>
+      <w:pPr>
+        <w:ind w:left="7200" w:hanging="360"/>
+      </w:pPr>
+      <w:rPr>
+        <w:rFonts w:ascii="Wingdings" w:hAnsi="Wingdings" w:hint="default"/>
+      </w:rPr>
+    </w:lvl>
+  </w:abstractNum>
+  <w:abstractNum w:abstractNumId="24" w15:restartNumberingAfterBreak="0">
     <w:nsid w:val="43E870EE"/>
     <w:multiLevelType w:val="hybridMultilevel"/>
     <w:tmpl w:val="61684F62"/>
@@ -48413,7 +48834,7 @@
       </w:pPr>
     </w:lvl>
   </w:abstractNum>
-  <w:abstractNum w:abstractNumId="23" w15:restartNumberingAfterBreak="0">
+  <w:abstractNum w:abstractNumId="25" w15:restartNumberingAfterBreak="0">
     <w:nsid w:val="451464EB"/>
     <w:multiLevelType w:val="hybridMultilevel"/>
     <w:tmpl w:val="70C21FD4"/>
@@ -48499,7 +48920,7 @@
       </w:pPr>
     </w:lvl>
   </w:abstractNum>
-  <w:abstractNum w:abstractNumId="24" w15:restartNumberingAfterBreak="0">
+  <w:abstractNum w:abstractNumId="26" w15:restartNumberingAfterBreak="0">
     <w:nsid w:val="486A3F0E"/>
     <w:multiLevelType w:val="hybridMultilevel"/>
     <w:tmpl w:val="000081EE"/>
@@ -48585,7 +49006,7 @@
       </w:pPr>
     </w:lvl>
   </w:abstractNum>
-  <w:abstractNum w:abstractNumId="25" w15:restartNumberingAfterBreak="0">
+  <w:abstractNum w:abstractNumId="27" w15:restartNumberingAfterBreak="0">
     <w:nsid w:val="4A7122B1"/>
     <w:multiLevelType w:val="hybridMultilevel"/>
     <w:tmpl w:val="4F083528"/>
@@ -48674,7 +49095,7 @@
       </w:pPr>
     </w:lvl>
   </w:abstractNum>
-  <w:abstractNum w:abstractNumId="26" w15:restartNumberingAfterBreak="0">
+  <w:abstractNum w:abstractNumId="28" w15:restartNumberingAfterBreak="0">
     <w:nsid w:val="4DD64410"/>
     <w:multiLevelType w:val="hybridMultilevel"/>
     <w:tmpl w:val="D318FC6E"/>
@@ -48763,7 +49184,7 @@
       </w:pPr>
     </w:lvl>
   </w:abstractNum>
-  <w:abstractNum w:abstractNumId="27" w15:restartNumberingAfterBreak="0">
+  <w:abstractNum w:abstractNumId="29" w15:restartNumberingAfterBreak="0">
     <w:nsid w:val="4F1C28FA"/>
     <w:multiLevelType w:val="hybridMultilevel"/>
     <w:tmpl w:val="7B445E48"/>
@@ -48852,7 +49273,7 @@
       </w:pPr>
     </w:lvl>
   </w:abstractNum>
-  <w:abstractNum w:abstractNumId="28" w15:restartNumberingAfterBreak="0">
+  <w:abstractNum w:abstractNumId="30" w15:restartNumberingAfterBreak="0">
     <w:nsid w:val="4F6C185A"/>
     <w:multiLevelType w:val="hybridMultilevel"/>
     <w:tmpl w:val="EF66E36E"/>
@@ -48965,7 +49386,7 @@
       </w:rPr>
     </w:lvl>
   </w:abstractNum>
-  <w:abstractNum w:abstractNumId="29" w15:restartNumberingAfterBreak="0">
+  <w:abstractNum w:abstractNumId="31" w15:restartNumberingAfterBreak="0">
     <w:nsid w:val="50297E5D"/>
     <w:multiLevelType w:val="hybridMultilevel"/>
     <w:tmpl w:val="70C21FD4"/>
@@ -49051,7 +49472,7 @@
       </w:pPr>
     </w:lvl>
   </w:abstractNum>
-  <w:abstractNum w:abstractNumId="30" w15:restartNumberingAfterBreak="0">
+  <w:abstractNum w:abstractNumId="32" w15:restartNumberingAfterBreak="0">
     <w:nsid w:val="51265B33"/>
     <w:multiLevelType w:val="hybridMultilevel"/>
     <w:tmpl w:val="BB58CA3E"/>
@@ -49164,7 +49585,7 @@
       </w:rPr>
     </w:lvl>
   </w:abstractNum>
-  <w:abstractNum w:abstractNumId="31" w15:restartNumberingAfterBreak="0">
+  <w:abstractNum w:abstractNumId="33" w15:restartNumberingAfterBreak="0">
     <w:nsid w:val="520C6ACB"/>
     <w:multiLevelType w:val="hybridMultilevel"/>
     <w:tmpl w:val="5DCCCCD8"/>
@@ -49253,7 +49674,7 @@
       </w:pPr>
     </w:lvl>
   </w:abstractNum>
-  <w:abstractNum w:abstractNumId="32" w15:restartNumberingAfterBreak="0">
+  <w:abstractNum w:abstractNumId="34" w15:restartNumberingAfterBreak="0">
     <w:nsid w:val="553C30CF"/>
     <w:multiLevelType w:val="hybridMultilevel"/>
     <w:tmpl w:val="0C9AEF4C"/>
@@ -49342,7 +49763,7 @@
       </w:pPr>
     </w:lvl>
   </w:abstractNum>
-  <w:abstractNum w:abstractNumId="33" w15:restartNumberingAfterBreak="0">
+  <w:abstractNum w:abstractNumId="35" w15:restartNumberingAfterBreak="0">
     <w:nsid w:val="558A5A13"/>
     <w:multiLevelType w:val="hybridMultilevel"/>
     <w:tmpl w:val="B5529096"/>
@@ -49428,7 +49849,7 @@
       </w:pPr>
     </w:lvl>
   </w:abstractNum>
-  <w:abstractNum w:abstractNumId="34" w15:restartNumberingAfterBreak="0">
+  <w:abstractNum w:abstractNumId="36" w15:restartNumberingAfterBreak="0">
     <w:nsid w:val="56007D8D"/>
     <w:multiLevelType w:val="hybridMultilevel"/>
     <w:tmpl w:val="964EDDE6"/>
@@ -49517,7 +49938,7 @@
       </w:pPr>
     </w:lvl>
   </w:abstractNum>
-  <w:abstractNum w:abstractNumId="35" w15:restartNumberingAfterBreak="0">
+  <w:abstractNum w:abstractNumId="37" w15:restartNumberingAfterBreak="0">
     <w:nsid w:val="562B6B0A"/>
     <w:multiLevelType w:val="hybridMultilevel"/>
     <w:tmpl w:val="611CDA1C"/>
@@ -49630,7 +50051,7 @@
       </w:rPr>
     </w:lvl>
   </w:abstractNum>
-  <w:abstractNum w:abstractNumId="36" w15:restartNumberingAfterBreak="0">
+  <w:abstractNum w:abstractNumId="38" w15:restartNumberingAfterBreak="0">
     <w:nsid w:val="5AB2341A"/>
     <w:multiLevelType w:val="hybridMultilevel"/>
     <w:tmpl w:val="0D04B8EE"/>
@@ -49716,10 +50137,10 @@
       </w:pPr>
     </w:lvl>
   </w:abstractNum>
-  <w:abstractNum w:abstractNumId="37" w15:restartNumberingAfterBreak="0">
-    <w:nsid w:val="666B5F3E"/>
+  <w:abstractNum w:abstractNumId="39" w15:restartNumberingAfterBreak="0">
+    <w:nsid w:val="5D5C5FBE"/>
     <w:multiLevelType w:val="hybridMultilevel"/>
-    <w:tmpl w:val="51443266"/>
+    <w:tmpl w:val="96C44724"/>
     <w:lvl w:ilvl="0" w:tplc="04090001">
       <w:start w:val="1"/>
       <w:numFmt w:val="bullet"/>
@@ -49829,7 +50250,120 @@
       </w:rPr>
     </w:lvl>
   </w:abstractNum>
-  <w:abstractNum w:abstractNumId="38" w15:restartNumberingAfterBreak="0">
+  <w:abstractNum w:abstractNumId="40" w15:restartNumberingAfterBreak="0">
+    <w:nsid w:val="666B5F3E"/>
+    <w:multiLevelType w:val="hybridMultilevel"/>
+    <w:tmpl w:val="51443266"/>
+    <w:lvl w:ilvl="0" w:tplc="04090001">
+      <w:start w:val="1"/>
+      <w:numFmt w:val="bullet"/>
+      <w:lvlText w:val=""/>
+      <w:lvlJc w:val="left"/>
+      <w:pPr>
+        <w:ind w:left="720" w:hanging="360"/>
+      </w:pPr>
+      <w:rPr>
+        <w:rFonts w:ascii="Symbol" w:hAnsi="Symbol" w:hint="default"/>
+      </w:rPr>
+    </w:lvl>
+    <w:lvl w:ilvl="1" w:tplc="04090003" w:tentative="1">
+      <w:start w:val="1"/>
+      <w:numFmt w:val="bullet"/>
+      <w:lvlText w:val="o"/>
+      <w:lvlJc w:val="left"/>
+      <w:pPr>
+        <w:ind w:left="1440" w:hanging="360"/>
+      </w:pPr>
+      <w:rPr>
+        <w:rFonts w:ascii="Courier New" w:hAnsi="Courier New" w:cs="Courier New" w:hint="default"/>
+      </w:rPr>
+    </w:lvl>
+    <w:lvl w:ilvl="2" w:tplc="04090005" w:tentative="1">
+      <w:start w:val="1"/>
+      <w:numFmt w:val="bullet"/>
+      <w:lvlText w:val=""/>
+      <w:lvlJc w:val="left"/>
+      <w:pPr>
+        <w:ind w:left="2160" w:hanging="360"/>
+      </w:pPr>
+      <w:rPr>
+        <w:rFonts w:ascii="Wingdings" w:hAnsi="Wingdings" w:hint="default"/>
+      </w:rPr>
+    </w:lvl>
+    <w:lvl w:ilvl="3" w:tplc="04090001" w:tentative="1">
+      <w:start w:val="1"/>
+      <w:numFmt w:val="bullet"/>
+      <w:lvlText w:val=""/>
+      <w:lvlJc w:val="left"/>
+      <w:pPr>
+        <w:ind w:left="2880" w:hanging="360"/>
+      </w:pPr>
+      <w:rPr>
+        <w:rFonts w:ascii="Symbol" w:hAnsi="Symbol" w:hint="default"/>
+      </w:rPr>
+    </w:lvl>
+    <w:lvl w:ilvl="4" w:tplc="04090003" w:tentative="1">
+      <w:start w:val="1"/>
+      <w:numFmt w:val="bullet"/>
+      <w:lvlText w:val="o"/>
+      <w:lvlJc w:val="left"/>
+      <w:pPr>
+        <w:ind w:left="3600" w:hanging="360"/>
+      </w:pPr>
+      <w:rPr>
+        <w:rFonts w:ascii="Courier New" w:hAnsi="Courier New" w:cs="Courier New" w:hint="default"/>
+      </w:rPr>
+    </w:lvl>
+    <w:lvl w:ilvl="5" w:tplc="04090005" w:tentative="1">
+      <w:start w:val="1"/>
+      <w:numFmt w:val="bullet"/>
+      <w:lvlText w:val=""/>
+      <w:lvlJc w:val="left"/>
+      <w:pPr>
+        <w:ind w:left="4320" w:hanging="360"/>
+      </w:pPr>
+      <w:rPr>
+        <w:rFonts w:ascii="Wingdings" w:hAnsi="Wingdings" w:hint="default"/>
+      </w:rPr>
+    </w:lvl>
+    <w:lvl w:ilvl="6" w:tplc="04090001" w:tentative="1">
+      <w:start w:val="1"/>
+      <w:numFmt w:val="bullet"/>
+      <w:lvlText w:val=""/>
+      <w:lvlJc w:val="left"/>
+      <w:pPr>
+        <w:ind w:left="5040" w:hanging="360"/>
+      </w:pPr>
+      <w:rPr>
+        <w:rFonts w:ascii="Symbol" w:hAnsi="Symbol" w:hint="default"/>
+      </w:rPr>
+    </w:lvl>
+    <w:lvl w:ilvl="7" w:tplc="04090003" w:tentative="1">
+      <w:start w:val="1"/>
+      <w:numFmt w:val="bullet"/>
+      <w:lvlText w:val="o"/>
+      <w:lvlJc w:val="left"/>
+      <w:pPr>
+        <w:ind w:left="5760" w:hanging="360"/>
+      </w:pPr>
+      <w:rPr>
+        <w:rFonts w:ascii="Courier New" w:hAnsi="Courier New" w:cs="Courier New" w:hint="default"/>
+      </w:rPr>
+    </w:lvl>
+    <w:lvl w:ilvl="8" w:tplc="04090005" w:tentative="1">
+      <w:start w:val="1"/>
+      <w:numFmt w:val="bullet"/>
+      <w:lvlText w:val=""/>
+      <w:lvlJc w:val="left"/>
+      <w:pPr>
+        <w:ind w:left="6480" w:hanging="360"/>
+      </w:pPr>
+      <w:rPr>
+        <w:rFonts w:ascii="Wingdings" w:hAnsi="Wingdings" w:hint="default"/>
+      </w:rPr>
+    </w:lvl>
+  </w:abstractNum>
+  <w:abstractNum w:abstractNumId="41" w15:restartNumberingAfterBreak="0">
     <w:nsid w:val="6777055C"/>
     <w:multiLevelType w:val="hybridMultilevel"/>
     <w:tmpl w:val="8B500F3C"/>
@@ -49918,7 +50452,7 @@
       </w:pPr>
     </w:lvl>
   </w:abstractNum>
-  <w:abstractNum w:abstractNumId="39" w15:restartNumberingAfterBreak="0">
+  <w:abstractNum w:abstractNumId="42" w15:restartNumberingAfterBreak="0">
     <w:nsid w:val="694832C9"/>
     <w:multiLevelType w:val="hybridMultilevel"/>
     <w:tmpl w:val="0C9AEF4C"/>
@@ -50007,7 +50541,120 @@
       </w:pPr>
     </w:lvl>
   </w:abstractNum>
-  <w:abstractNum w:abstractNumId="40" w15:restartNumberingAfterBreak="0">
+  <w:abstractNum w:abstractNumId="43" w15:restartNumberingAfterBreak="0">
+    <w:nsid w:val="6E48089A"/>
+    <w:multiLevelType w:val="hybridMultilevel"/>
+    <w:tmpl w:val="7E3401D8"/>
+    <w:lvl w:ilvl="0" w:tplc="04090001">
+      <w:start w:val="1"/>
+      <w:numFmt w:val="bullet"/>
+      <w:lvlText w:val=""/>
+      <w:lvlJc w:val="left"/>
+      <w:pPr>
+        <w:ind w:left="1004" w:hanging="360"/>
+      </w:pPr>
+      <w:rPr>
+        <w:rFonts w:ascii="Symbol" w:hAnsi="Symbol" w:hint="default"/>
+      </w:rPr>
+    </w:lvl>
+    <w:lvl w:ilvl="1" w:tplc="04090003" w:tentative="1">
+      <w:start w:val="1"/>
+      <w:numFmt w:val="bullet"/>
+      <w:lvlText w:val="o"/>
+      <w:lvlJc w:val="left"/>
+      <w:pPr>
+        <w:ind w:left="1724" w:hanging="360"/>
+      </w:pPr>
+      <w:rPr>
+        <w:rFonts w:ascii="Courier New" w:hAnsi="Courier New" w:cs="Courier New" w:hint="default"/>
+      </w:rPr>
+    </w:lvl>
+    <w:lvl w:ilvl="2" w:tplc="04090005" w:tentative="1">
+      <w:start w:val="1"/>
+      <w:numFmt w:val="bullet"/>
+      <w:lvlText w:val=""/>
+      <w:lvlJc w:val="left"/>
+      <w:pPr>
+        <w:ind w:left="2444" w:hanging="360"/>
+      </w:pPr>
+      <w:rPr>
+        <w:rFonts w:ascii="Wingdings" w:hAnsi="Wingdings" w:hint="default"/>
+      </w:rPr>
+    </w:lvl>
+    <w:lvl w:ilvl="3" w:tplc="04090001" w:tentative="1">
+      <w:start w:val="1"/>
+      <w:numFmt w:val="bullet"/>
+      <w:lvlText w:val=""/>
+      <w:lvlJc w:val="left"/>
+      <w:pPr>
+        <w:ind w:left="3164" w:hanging="360"/>
+      </w:pPr>
+      <w:rPr>
+        <w:rFonts w:ascii="Symbol" w:hAnsi="Symbol" w:hint="default"/>
+      </w:rPr>
+    </w:lvl>
+    <w:lvl w:ilvl="4" w:tplc="04090003" w:tentative="1">
+      <w:start w:val="1"/>
+      <w:numFmt w:val="bullet"/>
+      <w:lvlText w:val="o"/>
+      <w:lvlJc w:val="left"/>
+      <w:pPr>
+        <w:ind w:left="3884" w:hanging="360"/>
+      </w:pPr>
+      <w:rPr>
+        <w:rFonts w:ascii="Courier New" w:hAnsi="Courier New" w:cs="Courier New" w:hint="default"/>
+      </w:rPr>
+    </w:lvl>
+    <w:lvl w:ilvl="5" w:tplc="04090005" w:tentative="1">
+      <w:start w:val="1"/>
+      <w:numFmt w:val="bullet"/>
+      <w:lvlText w:val=""/>
+      <w:lvlJc w:val="left"/>
+      <w:pPr>
+        <w:ind w:left="4604" w:hanging="360"/>
+      </w:pPr>
+      <w:rPr>
+        <w:rFonts w:ascii="Wingdings" w:hAnsi="Wingdings" w:hint="default"/>
+      </w:rPr>
+    </w:lvl>
+    <w:lvl w:ilvl="6" w:tplc="04090001" w:tentative="1">
+      <w:start w:val="1"/>
+      <w:numFmt w:val="bullet"/>
+      <w:lvlText w:val=""/>
+      <w:lvlJc w:val="left"/>
+      <w:pPr>
+        <w:ind w:left="5324" w:hanging="360"/>
+      </w:pPr>
+      <w:rPr>
+        <w:rFonts w:ascii="Symbol" w:hAnsi="Symbol" w:hint="default"/>
+      </w:rPr>
+    </w:lvl>
+    <w:lvl w:ilvl="7" w:tplc="04090003" w:tentative="1">
+      <w:start w:val="1"/>
+      <w:numFmt w:val="bullet"/>
+      <w:lvlText w:val="o"/>
+      <w:lvlJc w:val="left"/>
+      <w:pPr>
+        <w:ind w:left="6044" w:hanging="360"/>
+      </w:pPr>
+      <w:rPr>
+        <w:rFonts w:ascii="Courier New" w:hAnsi="Courier New" w:cs="Courier New" w:hint="default"/>
+      </w:rPr>
+    </w:lvl>
+    <w:lvl w:ilvl="8" w:tplc="04090005" w:tentative="1">
+      <w:start w:val="1"/>
+      <w:numFmt w:val="bullet"/>
+      <w:lvlText w:val=""/>
+      <w:lvlJc w:val="left"/>
+      <w:pPr>
+        <w:ind w:left="6764" w:hanging="360"/>
+      </w:pPr>
+      <w:rPr>
+        <w:rFonts w:ascii="Wingdings" w:hAnsi="Wingdings" w:hint="default"/>
+      </w:rPr>
+    </w:lvl>
+  </w:abstractNum>
+  <w:abstractNum w:abstractNumId="44" w15:restartNumberingAfterBreak="0">
     <w:nsid w:val="70011796"/>
     <w:multiLevelType w:val="hybridMultilevel"/>
     <w:tmpl w:val="231075A4"/>
@@ -50096,7 +50743,7 @@
       </w:pPr>
     </w:lvl>
   </w:abstractNum>
-  <w:abstractNum w:abstractNumId="41" w15:restartNumberingAfterBreak="0">
+  <w:abstractNum w:abstractNumId="45" w15:restartNumberingAfterBreak="0">
     <w:nsid w:val="794237DC"/>
     <w:multiLevelType w:val="hybridMultilevel"/>
     <w:tmpl w:val="0C9AEF4C"/>
@@ -50185,7 +50832,120 @@
       </w:pPr>
     </w:lvl>
   </w:abstractNum>
-  <w:abstractNum w:abstractNumId="42" w15:restartNumberingAfterBreak="0">
+  <w:abstractNum w:abstractNumId="46" w15:restartNumberingAfterBreak="0">
+    <w:nsid w:val="794F151B"/>
+    <w:multiLevelType w:val="hybridMultilevel"/>
+    <w:tmpl w:val="CEB699F0"/>
+    <w:lvl w:ilvl="0" w:tplc="04090001">
+      <w:start w:val="1"/>
+      <w:numFmt w:val="bullet"/>
+      <w:lvlText w:val=""/>
+      <w:lvlJc w:val="left"/>
+      <w:pPr>
+        <w:ind w:left="1004" w:hanging="360"/>
+      </w:pPr>
+      <w:rPr>
+        <w:rFonts w:ascii="Symbol" w:hAnsi="Symbol" w:hint="default"/>
+      </w:rPr>
+    </w:lvl>
+    <w:lvl w:ilvl="1" w:tplc="04090003" w:tentative="1">
+      <w:start w:val="1"/>
+      <w:numFmt w:val="bullet"/>
+      <w:lvlText w:val="o"/>
+      <w:lvlJc w:val="left"/>
+      <w:pPr>
+        <w:ind w:left="1724" w:hanging="360"/>
+      </w:pPr>
+      <w:rPr>
+        <w:rFonts w:ascii="Courier New" w:hAnsi="Courier New" w:cs="Courier New" w:hint="default"/>
+      </w:rPr>
+    </w:lvl>
+    <w:lvl w:ilvl="2" w:tplc="04090005" w:tentative="1">
+      <w:start w:val="1"/>
+      <w:numFmt w:val="bullet"/>
+      <w:lvlText w:val=""/>
+      <w:lvlJc w:val="left"/>
+      <w:pPr>
+        <w:ind w:left="2444" w:hanging="360"/>
+      </w:pPr>
+      <w:rPr>
+        <w:rFonts w:ascii="Wingdings" w:hAnsi="Wingdings" w:hint="default"/>
+      </w:rPr>
+    </w:lvl>
+    <w:lvl w:ilvl="3" w:tplc="04090001" w:tentative="1">
+      <w:start w:val="1"/>
+      <w:numFmt w:val="bullet"/>
+      <w:lvlText w:val=""/>
+      <w:lvlJc w:val="left"/>
+      <w:pPr>
+        <w:ind w:left="3164" w:hanging="360"/>
+      </w:pPr>
+      <w:rPr>
+        <w:rFonts w:ascii="Symbol" w:hAnsi="Symbol" w:hint="default"/>
+      </w:rPr>
+    </w:lvl>
+    <w:lvl w:ilvl="4" w:tplc="04090003" w:tentative="1">
+      <w:start w:val="1"/>
+      <w:numFmt w:val="bullet"/>
+      <w:lvlText w:val="o"/>
+      <w:lvlJc w:val="left"/>
+      <w:pPr>
+        <w:ind w:left="3884" w:hanging="360"/>
+      </w:pPr>
+      <w:rPr>
+        <w:rFonts w:ascii="Courier New" w:hAnsi="Courier New" w:cs="Courier New" w:hint="default"/>
+      </w:rPr>
+    </w:lvl>
+    <w:lvl w:ilvl="5" w:tplc="04090005" w:tentative="1">
+      <w:start w:val="1"/>
+      <w:numFmt w:val="bullet"/>
+      <w:lvlText w:val=""/>
+      <w:lvlJc w:val="left"/>
+      <w:pPr>
+        <w:ind w:left="4604" w:hanging="360"/>
+      </w:pPr>
+      <w:rPr>
+        <w:rFonts w:ascii="Wingdings" w:hAnsi="Wingdings" w:hint="default"/>
+      </w:rPr>
+    </w:lvl>
+    <w:lvl w:ilvl="6" w:tplc="04090001" w:tentative="1">
+      <w:start w:val="1"/>
+      <w:numFmt w:val="bullet"/>
+      <w:lvlText w:val=""/>
+      <w:lvlJc w:val="left"/>
+      <w:pPr>
+        <w:ind w:left="5324" w:hanging="360"/>
+      </w:pPr>
+      <w:rPr>
+        <w:rFonts w:ascii="Symbol" w:hAnsi="Symbol" w:hint="default"/>
+      </w:rPr>
+    </w:lvl>
+    <w:lvl w:ilvl="7" w:tplc="04090003" w:tentative="1">
+      <w:start w:val="1"/>
+      <w:numFmt w:val="bullet"/>
+      <w:lvlText w:val="o"/>
+      <w:lvlJc w:val="left"/>
+      <w:pPr>
+        <w:ind w:left="6044" w:hanging="360"/>
+      </w:pPr>
+      <w:rPr>
+        <w:rFonts w:ascii="Courier New" w:hAnsi="Courier New" w:cs="Courier New" w:hint="default"/>
+      </w:rPr>
+    </w:lvl>
+    <w:lvl w:ilvl="8" w:tplc="04090005" w:tentative="1">
+      <w:start w:val="1"/>
+      <w:numFmt w:val="bullet"/>
+      <w:lvlText w:val=""/>
+      <w:lvlJc w:val="left"/>
+      <w:pPr>
+        <w:ind w:left="6764" w:hanging="360"/>
+      </w:pPr>
+      <w:rPr>
+        <w:rFonts w:ascii="Wingdings" w:hAnsi="Wingdings" w:hint="default"/>
+      </w:rPr>
+    </w:lvl>
+  </w:abstractNum>
+  <w:abstractNum w:abstractNumId="47" w15:restartNumberingAfterBreak="0">
     <w:nsid w:val="7A235B59"/>
     <w:multiLevelType w:val="hybridMultilevel"/>
     <w:tmpl w:val="432AF6B8"/>
@@ -50274,7 +51034,7 @@
       </w:pPr>
     </w:lvl>
   </w:abstractNum>
-  <w:abstractNum w:abstractNumId="43" w15:restartNumberingAfterBreak="0">
+  <w:abstractNum w:abstractNumId="48" w15:restartNumberingAfterBreak="0">
     <w:nsid w:val="7B08362C"/>
     <w:multiLevelType w:val="hybridMultilevel"/>
     <w:tmpl w:val="E5CC70FE"/>
@@ -50358,6 +51118,119 @@
       <w:pPr>
         <w:ind w:left="6480" w:hanging="180"/>
       </w:pPr>
+    </w:lvl>
+  </w:abstractNum>
+  <w:abstractNum w:abstractNumId="49" w15:restartNumberingAfterBreak="0">
+    <w:nsid w:val="7B2D3279"/>
+    <w:multiLevelType w:val="hybridMultilevel"/>
+    <w:tmpl w:val="30A4942A"/>
+    <w:lvl w:ilvl="0" w:tplc="04090001">
+      <w:start w:val="1"/>
+      <w:numFmt w:val="bullet"/>
+      <w:lvlText w:val=""/>
+      <w:lvlJc w:val="left"/>
+      <w:pPr>
+        <w:ind w:left="720" w:hanging="360"/>
+      </w:pPr>
+      <w:rPr>
+        <w:rFonts w:ascii="Symbol" w:hAnsi="Symbol" w:hint="default"/>
+      </w:rPr>
+    </w:lvl>
+    <w:lvl w:ilvl="1" w:tplc="04090003">
+      <w:start w:val="1"/>
+      <w:numFmt w:val="bullet"/>
+      <w:lvlText w:val="o"/>
+      <w:lvlJc w:val="left"/>
+      <w:pPr>
+        <w:ind w:left="1440" w:hanging="360"/>
+      </w:pPr>
+      <w:rPr>
+        <w:rFonts w:ascii="Courier New" w:hAnsi="Courier New" w:cs="Courier New" w:hint="default"/>
+      </w:rPr>
+    </w:lvl>
+    <w:lvl w:ilvl="2" w:tplc="04090005" w:tentative="1">
+      <w:start w:val="1"/>
+      <w:numFmt w:val="bullet"/>
+      <w:lvlText w:val=""/>
+      <w:lvlJc w:val="left"/>
+      <w:pPr>
+        <w:ind w:left="2160" w:hanging="360"/>
+      </w:pPr>
+      <w:rPr>
+        <w:rFonts w:ascii="Wingdings" w:hAnsi="Wingdings" w:hint="default"/>
+      </w:rPr>
+    </w:lvl>
+    <w:lvl w:ilvl="3" w:tplc="04090001" w:tentative="1">
+      <w:start w:val="1"/>
+      <w:numFmt w:val="bullet"/>
+      <w:lvlText w:val=""/>
+      <w:lvlJc w:val="left"/>
+      <w:pPr>
+        <w:ind w:left="2880" w:hanging="360"/>
+      </w:pPr>
+      <w:rPr>
+        <w:rFonts w:ascii="Symbol" w:hAnsi="Symbol" w:hint="default"/>
+      </w:rPr>
+    </w:lvl>
+    <w:lvl w:ilvl="4" w:tplc="04090003" w:tentative="1">
+      <w:start w:val="1"/>
+      <w:numFmt w:val="bullet"/>
+      <w:lvlText w:val="o"/>
+      <w:lvlJc w:val="left"/>
+      <w:pPr>
+        <w:ind w:left="3600" w:hanging="360"/>
+      </w:pPr>
+      <w:rPr>
+        <w:rFonts w:ascii="Courier New" w:hAnsi="Courier New" w:cs="Courier New" w:hint="default"/>
+      </w:rPr>
+    </w:lvl>
+    <w:lvl w:ilvl="5" w:tplc="04090005" w:tentative="1">
+      <w:start w:val="1"/>
+      <w:numFmt w:val="bullet"/>
+      <w:lvlText w:val=""/>
+      <w:lvlJc w:val="left"/>
+      <w:pPr>
+        <w:ind w:left="4320" w:hanging="360"/>
+      </w:pPr>
+      <w:rPr>
+        <w:rFonts w:ascii="Wingdings" w:hAnsi="Wingdings" w:hint="default"/>
+      </w:rPr>
+    </w:lvl>
+    <w:lvl w:ilvl="6" w:tplc="04090001" w:tentative="1">
+      <w:start w:val="1"/>
+      <w:numFmt w:val="bullet"/>
+      <w:lvlText w:val=""/>
+      <w:lvlJc w:val="left"/>
+      <w:pPr>
+        <w:ind w:left="5040" w:hanging="360"/>
+      </w:pPr>
+      <w:rPr>
+        <w:rFonts w:ascii="Symbol" w:hAnsi="Symbol" w:hint="default"/>
+      </w:rPr>
+    </w:lvl>
+    <w:lvl w:ilvl="7" w:tplc="04090003" w:tentative="1">
+      <w:start w:val="1"/>
+      <w:numFmt w:val="bullet"/>
+      <w:lvlText w:val="o"/>
+      <w:lvlJc w:val="left"/>
+      <w:pPr>
+        <w:ind w:left="5760" w:hanging="360"/>
+      </w:pPr>
+      <w:rPr>
+        <w:rFonts w:ascii="Courier New" w:hAnsi="Courier New" w:cs="Courier New" w:hint="default"/>
+      </w:rPr>
+    </w:lvl>
+    <w:lvl w:ilvl="8" w:tplc="04090005" w:tentative="1">
+      <w:start w:val="1"/>
+      <w:numFmt w:val="bullet"/>
+      <w:lvlText w:val=""/>
+      <w:lvlJc w:val="left"/>
+      <w:pPr>
+        <w:ind w:left="6480" w:hanging="360"/>
+      </w:pPr>
+      <w:rPr>
+        <w:rFonts w:ascii="Wingdings" w:hAnsi="Wingdings" w:hint="default"/>
+      </w:rPr>
     </w:lvl>
   </w:abstractNum>
   <w:num w:numId="1">
@@ -50367,37 +51240,37 @@
     <w:abstractNumId w:val="18"/>
   </w:num>
   <w:num w:numId="3">
-    <w:abstractNumId w:val="35"/>
+    <w:abstractNumId w:val="37"/>
   </w:num>
   <w:num w:numId="4">
-    <w:abstractNumId w:val="21"/>
+    <w:abstractNumId w:val="23"/>
   </w:num>
   <w:num w:numId="5">
-    <w:abstractNumId w:val="28"/>
+    <w:abstractNumId w:val="30"/>
   </w:num>
   <w:num w:numId="6">
-    <w:abstractNumId w:val="37"/>
+    <w:abstractNumId w:val="40"/>
   </w:num>
   <w:num w:numId="7">
     <w:abstractNumId w:val="10"/>
   </w:num>
   <w:num w:numId="8">
-    <w:abstractNumId w:val="43"/>
+    <w:abstractNumId w:val="48"/>
   </w:num>
   <w:num w:numId="9">
     <w:abstractNumId w:val="4"/>
   </w:num>
   <w:num w:numId="10">
-    <w:abstractNumId w:val="36"/>
+    <w:abstractNumId w:val="38"/>
   </w:num>
   <w:num w:numId="11">
-    <w:abstractNumId w:val="29"/>
+    <w:abstractNumId w:val="31"/>
   </w:num>
   <w:num w:numId="12">
     <w:abstractNumId w:val="0"/>
   </w:num>
   <w:num w:numId="13">
-    <w:abstractNumId w:val="24"/>
+    <w:abstractNumId w:val="26"/>
   </w:num>
   <w:num w:numId="14">
     <w:abstractNumId w:val="8"/>
@@ -50406,13 +51279,13 @@
     <w:abstractNumId w:val="14"/>
   </w:num>
   <w:num w:numId="16">
-    <w:abstractNumId w:val="33"/>
+    <w:abstractNumId w:val="35"/>
   </w:num>
   <w:num w:numId="17">
-    <w:abstractNumId w:val="22"/>
+    <w:abstractNumId w:val="24"/>
   </w:num>
   <w:num w:numId="18">
-    <w:abstractNumId w:val="23"/>
+    <w:abstractNumId w:val="25"/>
   </w:num>
   <w:num w:numId="19">
     <w:abstractNumId w:val="16"/>
@@ -50421,10 +51294,10 @@
     <w:abstractNumId w:val="12"/>
   </w:num>
   <w:num w:numId="21">
-    <w:abstractNumId w:val="32"/>
+    <w:abstractNumId w:val="34"/>
   </w:num>
   <w:num w:numId="22">
-    <w:abstractNumId w:val="19"/>
+    <w:abstractNumId w:val="20"/>
   </w:num>
   <w:num w:numId="23">
     <w:abstractNumId w:val="11"/>
@@ -50433,37 +51306,37 @@
     <w:abstractNumId w:val="15"/>
   </w:num>
   <w:num w:numId="25">
-    <w:abstractNumId w:val="41"/>
+    <w:abstractNumId w:val="45"/>
   </w:num>
   <w:num w:numId="26">
     <w:abstractNumId w:val="5"/>
   </w:num>
   <w:num w:numId="27">
-    <w:abstractNumId w:val="27"/>
+    <w:abstractNumId w:val="29"/>
   </w:num>
   <w:num w:numId="28">
-    <w:abstractNumId w:val="42"/>
+    <w:abstractNumId w:val="47"/>
   </w:num>
   <w:num w:numId="29">
-    <w:abstractNumId w:val="38"/>
+    <w:abstractNumId w:val="41"/>
   </w:num>
   <w:num w:numId="30">
     <w:abstractNumId w:val="7"/>
   </w:num>
   <w:num w:numId="31">
-    <w:abstractNumId w:val="39"/>
+    <w:abstractNumId w:val="42"/>
   </w:num>
   <w:num w:numId="32">
-    <w:abstractNumId w:val="40"/>
+    <w:abstractNumId w:val="44"/>
   </w:num>
   <w:num w:numId="33">
-    <w:abstractNumId w:val="26"/>
+    <w:abstractNumId w:val="28"/>
   </w:num>
   <w:num w:numId="34">
-    <w:abstractNumId w:val="20"/>
+    <w:abstractNumId w:val="21"/>
   </w:num>
   <w:num w:numId="35">
-    <w:abstractNumId w:val="25"/>
+    <w:abstractNumId w:val="27"/>
   </w:num>
   <w:num w:numId="36">
     <w:abstractNumId w:val="3"/>
@@ -50475,7 +51348,7 @@
     <w:abstractNumId w:val="9"/>
   </w:num>
   <w:num w:numId="39">
-    <w:abstractNumId w:val="30"/>
+    <w:abstractNumId w:val="32"/>
   </w:num>
   <w:num w:numId="40">
     <w:abstractNumId w:val="13"/>
@@ -50484,13 +51357,31 @@
     <w:abstractNumId w:val="6"/>
   </w:num>
   <w:num w:numId="42">
-    <w:abstractNumId w:val="31"/>
+    <w:abstractNumId w:val="33"/>
   </w:num>
   <w:num w:numId="43">
-    <w:abstractNumId w:val="34"/>
+    <w:abstractNumId w:val="36"/>
   </w:num>
   <w:num w:numId="44">
     <w:abstractNumId w:val="17"/>
+  </w:num>
+  <w:num w:numId="45">
+    <w:abstractNumId w:val="19"/>
+  </w:num>
+  <w:num w:numId="46">
+    <w:abstractNumId w:val="22"/>
+  </w:num>
+  <w:num w:numId="47">
+    <w:abstractNumId w:val="49"/>
+  </w:num>
+  <w:num w:numId="48">
+    <w:abstractNumId w:val="46"/>
+  </w:num>
+  <w:num w:numId="49">
+    <w:abstractNumId w:val="43"/>
+  </w:num>
+  <w:num w:numId="50">
+    <w:abstractNumId w:val="39"/>
   </w:num>
 </w:numbering>
 </file>
@@ -51627,7 +52518,7 @@
 </file>
 
 <file path=customXml/itemProps1.xml><?xml version="1.0" encoding="utf-8"?>
-<ds:datastoreItem xmlns:ds="http://schemas.openxmlformats.org/officeDocument/2006/customXml" ds:itemID="{3F7C7C55-7C63-46E0-A23F-17EAE2F3EB56}">
+<ds:datastoreItem xmlns:ds="http://schemas.openxmlformats.org/officeDocument/2006/customXml" ds:itemID="{003AD222-3A95-4F10-A50A-11CE9FC51D47}">
   <ds:schemaRefs>
     <ds:schemaRef ds:uri="http://schemas.openxmlformats.org/officeDocument/2006/bibliography"/>
   </ds:schemaRefs>

</xml_diff>